<commit_message>
need to redo discussion
</commit_message>
<xml_diff>
--- a/Timeline MS.docx
+++ b/Timeline MS.docx
@@ -12,6 +12,8 @@
           <w:szCs w:val="28"/>
         </w:rPr>
       </w:pPr>
+      <w:bookmarkStart w:id="0" w:name="_GoBack"/>
+      <w:bookmarkEnd w:id="0"/>
       <w:r>
         <w:rPr>
           <w:rFonts w:ascii="Arial" w:hAnsi="Arial" w:cs="Arial"/>
@@ -145,25 +147,7 @@
           <w:sz w:val="22"/>
           <w:szCs w:val="22"/>
         </w:rPr>
-        <w:t xml:space="preserve">Samantha </w:t>
-      </w:r>
-      <w:proofErr w:type="spellStart"/>
-      <w:r>
-        <w:rPr>
-          <w:rFonts w:ascii="Arial" w:hAnsi="Arial" w:cs="Arial"/>
-          <w:sz w:val="22"/>
-          <w:szCs w:val="22"/>
-        </w:rPr>
-        <w:t>Getsin</w:t>
-      </w:r>
-      <w:proofErr w:type="spellEnd"/>
-      <w:r>
-        <w:rPr>
-          <w:rFonts w:ascii="Arial" w:hAnsi="Arial" w:cs="Arial"/>
-          <w:sz w:val="22"/>
-          <w:szCs w:val="22"/>
-        </w:rPr>
-        <w:t xml:space="preserve">, </w:t>
+        <w:t xml:space="preserve">Samantha Getsin, </w:t>
       </w:r>
       <w:r>
         <w:rPr>
@@ -214,18 +198,8 @@
           <w:sz w:val="22"/>
           <w:szCs w:val="22"/>
         </w:rPr>
-        <w:t xml:space="preserve"> and Jocelyne </w:t>
-      </w:r>
-      <w:proofErr w:type="spellStart"/>
-      <w:r>
-        <w:rPr>
-          <w:rFonts w:ascii="Arial" w:hAnsi="Arial" w:cs="Arial"/>
-          <w:sz w:val="22"/>
-          <w:szCs w:val="22"/>
-        </w:rPr>
-        <w:t>DiRuggiero</w:t>
-      </w:r>
-      <w:proofErr w:type="spellEnd"/>
+        <w:t xml:space="preserve"> and Jocelyne DiRuggiero</w:t>
+      </w:r>
       <w:r>
         <w:rPr>
           <w:rFonts w:ascii="Arial" w:hAnsi="Arial" w:cs="Arial"/>
@@ -641,17 +615,7 @@
           <w:sz w:val="22"/>
           <w:szCs w:val="22"/>
         </w:rPr>
-        <w:t>. While the microbiome’s higher</w:t>
-      </w:r>
-      <w:bookmarkStart w:id="0" w:name="_GoBack"/>
-      <w:bookmarkEnd w:id="0"/>
-      <w:r>
-        <w:rPr>
-          <w:rFonts w:ascii="Arial" w:hAnsi="Arial" w:cs="Arial"/>
-          <w:sz w:val="22"/>
-          <w:szCs w:val="22"/>
-        </w:rPr>
-        <w:t xml:space="preserve">-order taxonomic composition </w:t>
+        <w:t xml:space="preserve">. While the microbiome’s higher-order taxonomic composition </w:t>
       </w:r>
       <w:r>
         <w:rPr>
@@ -2611,23 +2575,13 @@
         </w:rPr>
         <w:t xml:space="preserve">halite </w:t>
       </w:r>
-      <w:proofErr w:type="spellStart"/>
-      <w:r>
-        <w:rPr>
-          <w:rFonts w:ascii="Arial" w:hAnsi="Arial" w:cs="Arial"/>
-          <w:sz w:val="22"/>
-          <w:szCs w:val="22"/>
-        </w:rPr>
-        <w:t>endoliths</w:t>
-      </w:r>
-      <w:proofErr w:type="spellEnd"/>
-      <w:r>
-        <w:rPr>
-          <w:rFonts w:ascii="Arial" w:hAnsi="Arial" w:cs="Arial"/>
-          <w:sz w:val="22"/>
-          <w:szCs w:val="22"/>
-        </w:rPr>
-        <w:t xml:space="preserve"> </w:t>
+      <w:r>
+        <w:rPr>
+          <w:rFonts w:ascii="Arial" w:hAnsi="Arial" w:cs="Arial"/>
+          <w:sz w:val="22"/>
+          <w:szCs w:val="22"/>
+        </w:rPr>
+        <w:t xml:space="preserve">endoliths </w:t>
       </w:r>
       <w:r>
         <w:rPr>
@@ -3306,7 +3260,6 @@
         </w:rPr>
         <w:t xml:space="preserve"> </w:t>
       </w:r>
-      <w:proofErr w:type="spellStart"/>
       <w:r>
         <w:rPr>
           <w:rFonts w:ascii="Arial" w:hAnsi="Arial" w:cs="Arial"/>
@@ -3316,7 +3269,6 @@
         </w:rPr>
         <w:t>Halobacteria</w:t>
       </w:r>
-      <w:proofErr w:type="spellEnd"/>
       <w:r>
         <w:rPr>
           <w:rFonts w:ascii="Arial" w:hAnsi="Arial" w:cs="Arial"/>
@@ -3325,7 +3277,6 @@
         </w:rPr>
         <w:t xml:space="preserve"> and </w:t>
       </w:r>
-      <w:proofErr w:type="spellStart"/>
       <w:r>
         <w:rPr>
           <w:rFonts w:ascii="Arial" w:hAnsi="Arial" w:cs="Arial"/>
@@ -3335,7 +3286,6 @@
         </w:rPr>
         <w:t>Bacteroidetes</w:t>
       </w:r>
-      <w:proofErr w:type="spellEnd"/>
       <w:r>
         <w:rPr>
           <w:rFonts w:ascii="Arial" w:hAnsi="Arial" w:cs="Arial"/>
@@ -3846,25 +3796,7 @@
           <w:sz w:val="22"/>
           <w:szCs w:val="22"/>
         </w:rPr>
-        <w:t>extremely low isoelectric point (</w:t>
-      </w:r>
-      <w:proofErr w:type="spellStart"/>
-      <w:r>
-        <w:rPr>
-          <w:rFonts w:ascii="Arial" w:hAnsi="Arial" w:cs="Arial"/>
-          <w:sz w:val="22"/>
-          <w:szCs w:val="22"/>
-        </w:rPr>
-        <w:t>pI</w:t>
-      </w:r>
-      <w:proofErr w:type="spellEnd"/>
-      <w:r>
-        <w:rPr>
-          <w:rFonts w:ascii="Arial" w:hAnsi="Arial" w:cs="Arial"/>
-          <w:sz w:val="22"/>
-          <w:szCs w:val="22"/>
-        </w:rPr>
-        <w:t xml:space="preserve">) to be able to function at high potassium concentrations </w:t>
+        <w:t xml:space="preserve">extremely low isoelectric point (pI) to be able to function at high potassium concentrations </w:t>
       </w:r>
       <w:r>
         <w:rPr>
@@ -4516,25 +4448,7 @@
           <w:sz w:val="22"/>
           <w:szCs w:val="22"/>
         </w:rPr>
-        <w:t xml:space="preserve">. A nearby weather station (Diego </w:t>
-      </w:r>
-      <w:proofErr w:type="spellStart"/>
-      <w:r>
-        <w:rPr>
-          <w:rFonts w:ascii="Arial" w:hAnsi="Arial" w:cs="Arial"/>
-          <w:sz w:val="22"/>
-          <w:szCs w:val="22"/>
-        </w:rPr>
-        <w:t>Aracena</w:t>
-      </w:r>
-      <w:proofErr w:type="spellEnd"/>
-      <w:r>
-        <w:rPr>
-          <w:rFonts w:ascii="Arial" w:hAnsi="Arial" w:cs="Arial"/>
-          <w:sz w:val="22"/>
-          <w:szCs w:val="22"/>
-        </w:rPr>
-        <w:t xml:space="preserve"> airport), located 47.7km North of the sampling site, recorded rainfalls on 2015-08 (4.1mm). The previous notable precipitation in the area occurred in 2002 (4.1mm) </w:t>
+        <w:t xml:space="preserve">. A nearby weather station (Diego Aracena airport), located 47.7km North of the sampling site, recorded rainfalls on 2015-08 (4.1mm). The previous notable precipitation in the area occurred in 2002 (4.1mm) </w:t>
       </w:r>
       <w:r>
         <w:rPr>
@@ -5291,7 +5205,6 @@
         </w:rPr>
         <w:t xml:space="preserve"> significantly increased in relative abundance following the rain, and gradually lowered back to baseline abundance in the following year. On the other hand, the abundance of </w:t>
       </w:r>
-      <w:proofErr w:type="spellStart"/>
       <w:r>
         <w:rPr>
           <w:rFonts w:ascii="Arial" w:hAnsi="Arial" w:cs="Arial"/>
@@ -5301,7 +5214,6 @@
         </w:rPr>
         <w:t>Halobacteria</w:t>
       </w:r>
-      <w:proofErr w:type="spellEnd"/>
       <w:r>
         <w:rPr>
           <w:rFonts w:ascii="Arial" w:hAnsi="Arial" w:cs="Arial"/>
@@ -5382,25 +5294,7 @@
           <w:sz w:val="22"/>
           <w:szCs w:val="22"/>
         </w:rPr>
-        <w:t xml:space="preserve">Weighted </w:t>
-      </w:r>
-      <w:proofErr w:type="spellStart"/>
-      <w:r>
-        <w:rPr>
-          <w:rFonts w:ascii="Arial" w:hAnsi="Arial" w:cs="Arial"/>
-          <w:sz w:val="22"/>
-          <w:szCs w:val="22"/>
-        </w:rPr>
-        <w:t>Unifrac</w:t>
-      </w:r>
-      <w:proofErr w:type="spellEnd"/>
-      <w:r>
-        <w:rPr>
-          <w:rFonts w:ascii="Arial" w:hAnsi="Arial" w:cs="Arial"/>
-          <w:sz w:val="22"/>
-          <w:szCs w:val="22"/>
-        </w:rPr>
-        <w:t xml:space="preserve"> dissimilarity matrix</w:t>
+        <w:t>Weighted Unifrac dissimilarity matrix</w:t>
       </w:r>
       <w:r>
         <w:rPr>
@@ -6212,7 +6106,6 @@
         </w:rPr>
         <w:t xml:space="preserve"> (</w:t>
       </w:r>
-      <w:proofErr w:type="spellStart"/>
       <w:r>
         <w:rPr>
           <w:rFonts w:ascii="Arial" w:hAnsi="Arial" w:cs="Arial"/>
@@ -6227,16 +6120,7 @@
           <w:sz w:val="22"/>
           <w:szCs w:val="22"/>
         </w:rPr>
-        <w:t>t</w:t>
-      </w:r>
-      <w:proofErr w:type="spellEnd"/>
-      <w:r>
-        <w:rPr>
-          <w:rFonts w:ascii="Arial" w:hAnsi="Arial" w:cs="Arial"/>
-          <w:sz w:val="22"/>
-          <w:szCs w:val="22"/>
-        </w:rPr>
-        <w:t xml:space="preserve"> 2-group significance: </w:t>
+        <w:t xml:space="preserve">t 2-group significance: </w:t>
       </w:r>
       <w:r>
         <w:rPr>
@@ -6430,7 +6314,6 @@
         <w:tab/>
         <w:t>The majority of this halophilic community is comprised of salt-in strategists (</w:t>
       </w:r>
-      <w:proofErr w:type="spellStart"/>
       <w:r>
         <w:rPr>
           <w:rFonts w:ascii="Arial" w:hAnsi="Arial" w:cs="Arial"/>
@@ -6440,7 +6323,6 @@
         </w:rPr>
         <w:t>Halobacteria</w:t>
       </w:r>
-      <w:proofErr w:type="spellEnd"/>
       <w:r>
         <w:rPr>
           <w:rFonts w:ascii="Arial" w:hAnsi="Arial" w:cs="Arial"/>
@@ -6449,7 +6331,6 @@
         </w:rPr>
         <w:t xml:space="preserve"> and </w:t>
       </w:r>
-      <w:proofErr w:type="spellStart"/>
       <w:r>
         <w:rPr>
           <w:rFonts w:ascii="Arial" w:hAnsi="Arial" w:cs="Arial"/>
@@ -6459,7 +6340,6 @@
         </w:rPr>
         <w:t>Bacteroidetes</w:t>
       </w:r>
-      <w:proofErr w:type="spellEnd"/>
       <w:r>
         <w:rPr>
           <w:rFonts w:ascii="Arial" w:hAnsi="Arial" w:cs="Arial"/>
@@ -6795,7 +6675,6 @@
         </w:rPr>
         <w:t>. As a result of this adaptation, their proteomes have unusually low isoelectric points (</w:t>
       </w:r>
-      <w:proofErr w:type="spellStart"/>
       <w:r>
         <w:rPr>
           <w:rFonts w:ascii="Arial" w:hAnsi="Arial" w:cs="Arial"/>
@@ -6805,7 +6684,6 @@
         </w:rPr>
         <w:t>pI</w:t>
       </w:r>
-      <w:proofErr w:type="spellEnd"/>
       <w:r>
         <w:rPr>
           <w:rFonts w:ascii="Arial" w:hAnsi="Arial" w:cs="Arial"/>
@@ -7130,7 +7008,6 @@
         </w:rPr>
         <w:t xml:space="preserve">distribution of </w:t>
       </w:r>
-      <w:proofErr w:type="spellStart"/>
       <w:r>
         <w:rPr>
           <w:rFonts w:ascii="Arial" w:hAnsi="Arial" w:cs="Arial"/>
@@ -7140,7 +7017,6 @@
         </w:rPr>
         <w:t>pI</w:t>
       </w:r>
-      <w:proofErr w:type="spellEnd"/>
       <w:r>
         <w:rPr>
           <w:rFonts w:ascii="Arial" w:hAnsi="Arial" w:cs="Arial"/>
@@ -7247,7 +7123,6 @@
         </w:rPr>
         <w:t xml:space="preserve">he average </w:t>
       </w:r>
-      <w:proofErr w:type="spellStart"/>
       <w:r>
         <w:rPr>
           <w:rFonts w:ascii="Arial" w:hAnsi="Arial" w:cs="Arial"/>
@@ -7257,7 +7132,6 @@
         </w:rPr>
         <w:t>pI</w:t>
       </w:r>
-      <w:proofErr w:type="spellEnd"/>
       <w:r>
         <w:rPr>
           <w:rFonts w:ascii="Arial" w:hAnsi="Arial" w:cs="Arial"/>
@@ -7379,7 +7253,6 @@
         </w:rPr>
         <w:t xml:space="preserve">the </w:t>
       </w:r>
-      <w:proofErr w:type="spellStart"/>
       <w:r>
         <w:rPr>
           <w:rFonts w:ascii="Arial" w:hAnsi="Arial" w:cs="Arial"/>
@@ -7389,7 +7262,6 @@
         </w:rPr>
         <w:t>pI</w:t>
       </w:r>
-      <w:proofErr w:type="spellEnd"/>
       <w:r>
         <w:rPr>
           <w:rFonts w:ascii="Arial" w:hAnsi="Arial" w:cs="Arial"/>
@@ -7414,7 +7286,6 @@
         </w:rPr>
         <w:t xml:space="preserve"> </w:t>
       </w:r>
-      <w:proofErr w:type="spellStart"/>
       <w:r>
         <w:rPr>
           <w:rFonts w:ascii="Arial" w:hAnsi="Arial" w:cs="Arial"/>
@@ -7424,7 +7295,6 @@
         </w:rPr>
         <w:t>Halobacteria</w:t>
       </w:r>
-      <w:proofErr w:type="spellEnd"/>
       <w:r>
         <w:rPr>
           <w:rFonts w:ascii="Arial" w:hAnsi="Arial" w:cs="Arial"/>
@@ -7433,7 +7303,6 @@
         </w:rPr>
         <w:t xml:space="preserve"> (</w:t>
       </w:r>
-      <w:proofErr w:type="spellStart"/>
       <w:r>
         <w:rPr>
           <w:rFonts w:ascii="Arial" w:hAnsi="Arial" w:cs="Arial"/>
@@ -7443,7 +7312,6 @@
         </w:rPr>
         <w:t>pI</w:t>
       </w:r>
-      <w:proofErr w:type="spellEnd"/>
       <w:r>
         <w:rPr>
           <w:rFonts w:ascii="Arial" w:hAnsi="Arial" w:cs="Arial"/>
@@ -7452,7 +7320,6 @@
         </w:rPr>
         <w:t xml:space="preserve">=5.04) and </w:t>
       </w:r>
-      <w:proofErr w:type="spellStart"/>
       <w:r>
         <w:rPr>
           <w:rFonts w:ascii="Arial" w:hAnsi="Arial" w:cs="Arial"/>
@@ -7462,7 +7329,6 @@
         </w:rPr>
         <w:t>Bacteroidetes</w:t>
       </w:r>
-      <w:proofErr w:type="spellEnd"/>
       <w:r>
         <w:rPr>
           <w:rFonts w:ascii="Arial" w:hAnsi="Arial" w:cs="Arial"/>
@@ -7471,7 +7337,6 @@
         </w:rPr>
         <w:t xml:space="preserve"> (</w:t>
       </w:r>
-      <w:proofErr w:type="spellStart"/>
       <w:r>
         <w:rPr>
           <w:rFonts w:ascii="Arial" w:hAnsi="Arial" w:cs="Arial"/>
@@ -7481,7 +7346,6 @@
         </w:rPr>
         <w:t>pI</w:t>
       </w:r>
-      <w:proofErr w:type="spellEnd"/>
       <w:r>
         <w:rPr>
           <w:rFonts w:ascii="Arial" w:hAnsi="Arial" w:cs="Arial"/>
@@ -7618,25 +7482,7 @@
           <w:sz w:val="22"/>
           <w:szCs w:val="22"/>
         </w:rPr>
-        <w:t xml:space="preserve"> from </w:t>
-      </w:r>
-      <w:proofErr w:type="spellStart"/>
-      <w:r>
-        <w:rPr>
-          <w:rFonts w:ascii="Arial" w:hAnsi="Arial" w:cs="Arial"/>
-          <w:sz w:val="22"/>
-          <w:szCs w:val="22"/>
-        </w:rPr>
-        <w:t>Trk</w:t>
-      </w:r>
-      <w:proofErr w:type="spellEnd"/>
-      <w:r>
-        <w:rPr>
-          <w:rFonts w:ascii="Arial" w:hAnsi="Arial" w:cs="Arial"/>
-          <w:sz w:val="22"/>
-          <w:szCs w:val="22"/>
-        </w:rPr>
-        <w:t xml:space="preserve"> gene abundances) of the communities </w:t>
+        <w:t xml:space="preserve"> from Trk gene abundances) of the communities </w:t>
       </w:r>
       <w:r>
         <w:rPr>
@@ -7678,7 +7524,6 @@
         </w:rPr>
         <w:t xml:space="preserve">The shift in gene pool </w:t>
       </w:r>
-      <w:proofErr w:type="spellStart"/>
       <w:r>
         <w:rPr>
           <w:rFonts w:ascii="Arial" w:hAnsi="Arial" w:cs="Arial"/>
@@ -7688,7 +7533,6 @@
         </w:rPr>
         <w:t>pI</w:t>
       </w:r>
-      <w:proofErr w:type="spellEnd"/>
       <w:r>
         <w:rPr>
           <w:rFonts w:ascii="Arial" w:hAnsi="Arial" w:cs="Arial"/>
@@ -7705,7 +7549,6 @@
         </w:rPr>
         <w:t xml:space="preserve">within the highly heterogeneous </w:t>
       </w:r>
-      <w:proofErr w:type="spellStart"/>
       <w:r>
         <w:rPr>
           <w:rFonts w:ascii="Arial" w:hAnsi="Arial" w:cs="Arial"/>
@@ -7715,7 +7558,6 @@
         </w:rPr>
         <w:t>Halobacteria</w:t>
       </w:r>
-      <w:proofErr w:type="spellEnd"/>
       <w:r>
         <w:rPr>
           <w:rFonts w:ascii="Arial" w:hAnsi="Arial" w:cs="Arial"/>
@@ -7730,25 +7572,7 @@
           <w:sz w:val="22"/>
           <w:szCs w:val="22"/>
         </w:rPr>
-        <w:t>Figures S5</w:t>
-      </w:r>
-      <w:proofErr w:type="gramStart"/>
-      <w:r>
-        <w:rPr>
-          <w:rFonts w:ascii="Arial" w:hAnsi="Arial" w:cs="Arial"/>
-          <w:sz w:val="22"/>
-          <w:szCs w:val="22"/>
-        </w:rPr>
-        <w:t>E,F</w:t>
-      </w:r>
-      <w:proofErr w:type="gramEnd"/>
-      <w:r>
-        <w:rPr>
-          <w:rFonts w:ascii="Arial" w:hAnsi="Arial" w:cs="Arial"/>
-          <w:sz w:val="22"/>
-          <w:szCs w:val="22"/>
-        </w:rPr>
-        <w:t>).</w:t>
+        <w:t>Figures S5E,F).</w:t>
       </w:r>
       <w:r>
         <w:rPr>
@@ -8254,25 +8078,7 @@
           <w:sz w:val="22"/>
           <w:szCs w:val="22"/>
         </w:rPr>
-        <w:t xml:space="preserve">clustering the Weighted </w:t>
-      </w:r>
-      <w:proofErr w:type="spellStart"/>
-      <w:r>
-        <w:rPr>
-          <w:rFonts w:ascii="Arial" w:hAnsi="Arial" w:cs="Arial"/>
-          <w:sz w:val="22"/>
-          <w:szCs w:val="22"/>
-        </w:rPr>
-        <w:t>Unifrac</w:t>
-      </w:r>
-      <w:proofErr w:type="spellEnd"/>
-      <w:r>
-        <w:rPr>
-          <w:rFonts w:ascii="Arial" w:hAnsi="Arial" w:cs="Arial"/>
-          <w:sz w:val="22"/>
-          <w:szCs w:val="22"/>
-        </w:rPr>
-        <w:t xml:space="preserve"> dissimilarity matrix (Figure 1A)</w:t>
+        <w:t>clustering the Weighted Unifrac dissimilarity matrix (Figure 1A)</w:t>
       </w:r>
       <w:r>
         <w:rPr>
@@ -8421,23 +8227,13 @@
         </w:rPr>
         <w:t>(</w:t>
       </w:r>
-      <w:proofErr w:type="spellStart"/>
-      <w:r>
-        <w:rPr>
-          <w:rFonts w:ascii="Arial" w:hAnsi="Arial" w:cs="Arial"/>
-          <w:sz w:val="22"/>
-          <w:szCs w:val="22"/>
-        </w:rPr>
-        <w:t>SigClust</w:t>
-      </w:r>
-      <w:proofErr w:type="spellEnd"/>
-      <w:r>
-        <w:rPr>
-          <w:rFonts w:ascii="Arial" w:hAnsi="Arial" w:cs="Arial"/>
-          <w:sz w:val="22"/>
-          <w:szCs w:val="22"/>
-        </w:rPr>
-        <w:t xml:space="preserve"> 2-group significance: </w:t>
+      <w:r>
+        <w:rPr>
+          <w:rFonts w:ascii="Arial" w:hAnsi="Arial" w:cs="Arial"/>
+          <w:sz w:val="22"/>
+          <w:szCs w:val="22"/>
+        </w:rPr>
+        <w:t xml:space="preserve">SigClust 2-group significance: </w:t>
       </w:r>
       <w:r>
         <w:rPr>
@@ -8559,25 +8355,7 @@
           <w:sz w:val="22"/>
           <w:szCs w:val="22"/>
         </w:rPr>
-        <w:t xml:space="preserve"> (</w:t>
-      </w:r>
-      <w:proofErr w:type="spellStart"/>
-      <w:r>
-        <w:rPr>
-          <w:rFonts w:ascii="Arial" w:hAnsi="Arial" w:cs="Arial"/>
-          <w:sz w:val="22"/>
-          <w:szCs w:val="22"/>
-        </w:rPr>
-        <w:t>SigClust</w:t>
-      </w:r>
-      <w:proofErr w:type="spellEnd"/>
-      <w:r>
-        <w:rPr>
-          <w:rFonts w:ascii="Arial" w:hAnsi="Arial" w:cs="Arial"/>
-          <w:sz w:val="22"/>
-          <w:szCs w:val="22"/>
-        </w:rPr>
-        <w:t xml:space="preserve"> 2-g</w:t>
+        <w:t xml:space="preserve"> (SigClust 2-g</w:t>
       </w:r>
       <w:r>
         <w:rPr>
@@ -8749,7 +8527,6 @@
         </w:rPr>
         <w:t xml:space="preserve"> MAGs – </w:t>
       </w:r>
-      <w:proofErr w:type="spellStart"/>
       <w:r>
         <w:rPr>
           <w:rFonts w:ascii="Arial" w:hAnsi="Arial" w:cs="Arial"/>
@@ -8759,7 +8536,6 @@
         </w:rPr>
         <w:t>Synechococcaceae</w:t>
       </w:r>
-      <w:proofErr w:type="spellEnd"/>
       <w:r>
         <w:rPr>
           <w:rFonts w:ascii="Arial" w:hAnsi="Arial" w:cs="Arial"/>
@@ -8768,7 +8544,6 @@
         </w:rPr>
         <w:t xml:space="preserve"> and </w:t>
       </w:r>
-      <w:proofErr w:type="spellStart"/>
       <w:r>
         <w:rPr>
           <w:rFonts w:ascii="Arial" w:hAnsi="Arial" w:cs="Arial"/>
@@ -8778,7 +8553,6 @@
         </w:rPr>
         <w:t>Chroococcales</w:t>
       </w:r>
-      <w:proofErr w:type="spellEnd"/>
       <w:r>
         <w:rPr>
           <w:rFonts w:ascii="Arial" w:hAnsi="Arial" w:cs="Arial"/>
@@ -10003,57 +9777,170 @@
           <w:sz w:val="22"/>
           <w:szCs w:val="22"/>
         </w:rPr>
+        <w:t xml:space="preserve"> (i.e domains, phyla)</w:t>
+      </w:r>
+      <w:r>
+        <w:rPr>
+          <w:rFonts w:ascii="Arial" w:hAnsi="Arial" w:cs="Arial"/>
+          <w:color w:val="282625"/>
+          <w:sz w:val="22"/>
+          <w:szCs w:val="22"/>
+        </w:rPr>
+        <w:t>, but also within finer taxonomic ranks</w:t>
+      </w:r>
+      <w:r>
+        <w:rPr>
+          <w:rFonts w:ascii="Arial" w:hAnsi="Arial" w:cs="Arial"/>
+          <w:color w:val="282625"/>
+          <w:sz w:val="22"/>
+          <w:szCs w:val="22"/>
+        </w:rPr>
+        <w:t xml:space="preserve"> (i.e</w:t>
+      </w:r>
+      <w:r>
+        <w:rPr>
+          <w:rFonts w:ascii="Arial" w:hAnsi="Arial" w:cs="Arial"/>
+          <w:color w:val="282625"/>
+          <w:sz w:val="22"/>
+          <w:szCs w:val="22"/>
+        </w:rPr>
+        <w:t xml:space="preserve"> </w:t>
+      </w:r>
+      <w:r>
+        <w:rPr>
+          <w:rFonts w:ascii="Arial" w:hAnsi="Arial" w:cs="Arial"/>
+          <w:color w:val="282625"/>
+          <w:sz w:val="22"/>
+          <w:szCs w:val="22"/>
+        </w:rPr>
+        <w:t>strains)</w:t>
+      </w:r>
+      <w:r>
+        <w:rPr>
+          <w:rFonts w:ascii="Arial" w:hAnsi="Arial" w:cs="Arial"/>
+          <w:color w:val="282625"/>
+          <w:sz w:val="22"/>
+          <w:szCs w:val="22"/>
+        </w:rPr>
         <w:t xml:space="preserve"> (</w:t>
       </w:r>
-      <w:proofErr w:type="spellStart"/>
-      <w:r>
-        <w:rPr>
-          <w:rFonts w:ascii="Arial" w:hAnsi="Arial" w:cs="Arial"/>
-          <w:color w:val="282625"/>
-          <w:sz w:val="22"/>
-          <w:szCs w:val="22"/>
-        </w:rPr>
-        <w:t>i.e</w:t>
-      </w:r>
-      <w:proofErr w:type="spellEnd"/>
-      <w:r>
-        <w:rPr>
-          <w:rFonts w:ascii="Arial" w:hAnsi="Arial" w:cs="Arial"/>
-          <w:color w:val="282625"/>
-          <w:sz w:val="22"/>
-          <w:szCs w:val="22"/>
-        </w:rPr>
-        <w:t xml:space="preserve"> domains, phyla)</w:t>
-      </w:r>
-      <w:r>
-        <w:rPr>
-          <w:rFonts w:ascii="Arial" w:hAnsi="Arial" w:cs="Arial"/>
-          <w:color w:val="282625"/>
-          <w:sz w:val="22"/>
-          <w:szCs w:val="22"/>
-        </w:rPr>
-        <w:t>, but also within finer taxonomic ranks</w:t>
-      </w:r>
-      <w:r>
-        <w:rPr>
-          <w:rFonts w:ascii="Arial" w:hAnsi="Arial" w:cs="Arial"/>
-          <w:color w:val="282625"/>
-          <w:sz w:val="22"/>
-          <w:szCs w:val="22"/>
-        </w:rPr>
-        <w:t xml:space="preserve"> (</w:t>
-      </w:r>
-      <w:proofErr w:type="spellStart"/>
-      <w:r>
-        <w:rPr>
-          <w:rFonts w:ascii="Arial" w:hAnsi="Arial" w:cs="Arial"/>
-          <w:color w:val="282625"/>
-          <w:sz w:val="22"/>
-          <w:szCs w:val="22"/>
-        </w:rPr>
-        <w:t>i.e</w:t>
-      </w:r>
-      <w:proofErr w:type="spellEnd"/>
+      <w:r>
+        <w:rPr>
+          <w:rFonts w:ascii="Arial" w:hAnsi="Arial" w:cs="Arial"/>
+          <w:color w:val="282625"/>
+          <w:sz w:val="22"/>
+          <w:szCs w:val="22"/>
+        </w:rPr>
+        <w:t>Figure S4</w:t>
+      </w:r>
+      <w:r>
+        <w:rPr>
+          <w:rFonts w:ascii="Arial" w:hAnsi="Arial" w:cs="Arial"/>
+          <w:color w:val="282625"/>
+          <w:sz w:val="22"/>
+          <w:szCs w:val="22"/>
+        </w:rPr>
+        <w:t>)</w:t>
+      </w:r>
+      <w:r>
+        <w:rPr>
+          <w:rFonts w:ascii="Arial" w:hAnsi="Arial" w:cs="Arial"/>
+          <w:color w:val="282625"/>
+          <w:sz w:val="22"/>
+          <w:szCs w:val="22"/>
+        </w:rPr>
+        <w:t xml:space="preserve">, and likely resulted </w:t>
+      </w:r>
+      <w:r>
+        <w:rPr>
+          <w:rFonts w:ascii="Arial" w:hAnsi="Arial" w:cs="Arial"/>
+          <w:color w:val="282625"/>
+          <w:sz w:val="22"/>
+          <w:szCs w:val="22"/>
+        </w:rPr>
+        <w:t xml:space="preserve">from </w:t>
+      </w:r>
+      <w:r>
+        <w:rPr>
+          <w:rFonts w:ascii="Arial" w:hAnsi="Arial" w:cs="Arial"/>
+          <w:color w:val="282625"/>
+          <w:sz w:val="22"/>
+          <w:szCs w:val="22"/>
+        </w:rPr>
+        <w:t xml:space="preserve">rapid </w:t>
+      </w:r>
+      <w:r>
+        <w:rPr>
+          <w:rFonts w:ascii="Arial" w:hAnsi="Arial" w:cs="Arial"/>
+          <w:color w:val="282625"/>
+          <w:sz w:val="22"/>
+          <w:szCs w:val="22"/>
+        </w:rPr>
+        <w:t xml:space="preserve">changes in selective pressures following </w:t>
+      </w:r>
+      <w:r>
+        <w:rPr>
+          <w:rFonts w:ascii="Arial" w:hAnsi="Arial" w:cs="Arial"/>
+          <w:color w:val="282625"/>
+          <w:sz w:val="22"/>
+          <w:szCs w:val="22"/>
+        </w:rPr>
+        <w:t>the rain</w:t>
+      </w:r>
+      <w:r>
+        <w:rPr>
+          <w:rFonts w:ascii="Arial" w:hAnsi="Arial" w:cs="Arial"/>
+          <w:color w:val="282625"/>
+          <w:sz w:val="22"/>
+          <w:szCs w:val="22"/>
+        </w:rPr>
+        <w:t xml:space="preserve">. </w:t>
+      </w:r>
+      <w:r>
+        <w:rPr>
+          <w:rFonts w:ascii="Arial" w:hAnsi="Arial" w:cs="Arial"/>
+          <w:color w:val="282625"/>
+          <w:sz w:val="22"/>
+          <w:szCs w:val="22"/>
+        </w:rPr>
+        <w:t xml:space="preserve">The second </w:t>
+      </w:r>
+      <w:r>
+        <w:rPr>
+          <w:rFonts w:ascii="Arial" w:hAnsi="Arial" w:cs="Arial"/>
+          <w:color w:val="282625"/>
+          <w:sz w:val="22"/>
+          <w:szCs w:val="22"/>
+        </w:rPr>
+        <w:t xml:space="preserve">functional potential </w:t>
+      </w:r>
+      <w:r>
+        <w:rPr>
+          <w:rFonts w:ascii="Arial" w:hAnsi="Arial" w:cs="Arial"/>
+          <w:color w:val="282625"/>
+          <w:sz w:val="22"/>
+          <w:szCs w:val="22"/>
+        </w:rPr>
+        <w:t xml:space="preserve">shift </w:t>
+      </w:r>
+      <w:r>
+        <w:rPr>
+          <w:rFonts w:ascii="Arial" w:hAnsi="Arial" w:cs="Arial"/>
+          <w:color w:val="282625"/>
+          <w:sz w:val="22"/>
+          <w:szCs w:val="22"/>
+        </w:rPr>
+        <w:t xml:space="preserve">came </w:t>
+      </w:r>
+      <w:r>
+        <w:rPr>
+          <w:rFonts w:ascii="Arial" w:hAnsi="Arial" w:cs="Arial"/>
+          <w:color w:val="282625"/>
+          <w:sz w:val="22"/>
+          <w:szCs w:val="22"/>
+        </w:rPr>
+        <w:t>largely</w:t>
+      </w:r>
       <w:r>
         <w:rPr>
           <w:rFonts w:ascii="Arial" w:hAnsi="Arial" w:cs="Arial"/>
@@ -10070,51 +9957,6 @@
           <w:sz w:val="22"/>
           <w:szCs w:val="22"/>
         </w:rPr>
-        <w:t>strains)</w:t>
-      </w:r>
-      <w:r>
-        <w:rPr>
-          <w:rFonts w:ascii="Arial" w:hAnsi="Arial" w:cs="Arial"/>
-          <w:color w:val="282625"/>
-          <w:sz w:val="22"/>
-          <w:szCs w:val="22"/>
-        </w:rPr>
-        <w:t xml:space="preserve"> (</w:t>
-      </w:r>
-      <w:r>
-        <w:rPr>
-          <w:rFonts w:ascii="Arial" w:hAnsi="Arial" w:cs="Arial"/>
-          <w:color w:val="282625"/>
-          <w:sz w:val="22"/>
-          <w:szCs w:val="22"/>
-        </w:rPr>
-        <w:t>Figure S4</w:t>
-      </w:r>
-      <w:r>
-        <w:rPr>
-          <w:rFonts w:ascii="Arial" w:hAnsi="Arial" w:cs="Arial"/>
-          <w:color w:val="282625"/>
-          <w:sz w:val="22"/>
-          <w:szCs w:val="22"/>
-        </w:rPr>
-        <w:t>)</w:t>
-      </w:r>
-      <w:r>
-        <w:rPr>
-          <w:rFonts w:ascii="Arial" w:hAnsi="Arial" w:cs="Arial"/>
-          <w:color w:val="282625"/>
-          <w:sz w:val="22"/>
-          <w:szCs w:val="22"/>
-        </w:rPr>
-        <w:t xml:space="preserve">, and likely resulted </w:t>
-      </w:r>
-      <w:r>
-        <w:rPr>
-          <w:rFonts w:ascii="Arial" w:hAnsi="Arial" w:cs="Arial"/>
-          <w:color w:val="282625"/>
-          <w:sz w:val="22"/>
-          <w:szCs w:val="22"/>
-        </w:rPr>
         <w:t xml:space="preserve">from </w:t>
       </w:r>
       <w:r>
@@ -10124,108 +9966,8 @@
           <w:sz w:val="22"/>
           <w:szCs w:val="22"/>
         </w:rPr>
-        <w:t xml:space="preserve">rapid </w:t>
-      </w:r>
-      <w:r>
-        <w:rPr>
-          <w:rFonts w:ascii="Arial" w:hAnsi="Arial" w:cs="Arial"/>
-          <w:color w:val="282625"/>
-          <w:sz w:val="22"/>
-          <w:szCs w:val="22"/>
-        </w:rPr>
-        <w:t xml:space="preserve">changes in selective pressures following </w:t>
-      </w:r>
-      <w:r>
-        <w:rPr>
-          <w:rFonts w:ascii="Arial" w:hAnsi="Arial" w:cs="Arial"/>
-          <w:color w:val="282625"/>
-          <w:sz w:val="22"/>
-          <w:szCs w:val="22"/>
-        </w:rPr>
-        <w:t>the rain</w:t>
-      </w:r>
-      <w:r>
-        <w:rPr>
-          <w:rFonts w:ascii="Arial" w:hAnsi="Arial" w:cs="Arial"/>
-          <w:color w:val="282625"/>
-          <w:sz w:val="22"/>
-          <w:szCs w:val="22"/>
-        </w:rPr>
-        <w:t xml:space="preserve">. </w:t>
-      </w:r>
-      <w:r>
-        <w:rPr>
-          <w:rFonts w:ascii="Arial" w:hAnsi="Arial" w:cs="Arial"/>
-          <w:color w:val="282625"/>
-          <w:sz w:val="22"/>
-          <w:szCs w:val="22"/>
-        </w:rPr>
-        <w:t xml:space="preserve">The second </w:t>
-      </w:r>
-      <w:r>
-        <w:rPr>
-          <w:rFonts w:ascii="Arial" w:hAnsi="Arial" w:cs="Arial"/>
-          <w:color w:val="282625"/>
-          <w:sz w:val="22"/>
-          <w:szCs w:val="22"/>
-        </w:rPr>
-        <w:t xml:space="preserve">functional potential </w:t>
-      </w:r>
-      <w:r>
-        <w:rPr>
-          <w:rFonts w:ascii="Arial" w:hAnsi="Arial" w:cs="Arial"/>
-          <w:color w:val="282625"/>
-          <w:sz w:val="22"/>
-          <w:szCs w:val="22"/>
-        </w:rPr>
-        <w:t xml:space="preserve">shift </w:t>
-      </w:r>
-      <w:r>
-        <w:rPr>
-          <w:rFonts w:ascii="Arial" w:hAnsi="Arial" w:cs="Arial"/>
-          <w:color w:val="282625"/>
-          <w:sz w:val="22"/>
-          <w:szCs w:val="22"/>
-        </w:rPr>
-        <w:t xml:space="preserve">came </w:t>
-      </w:r>
-      <w:r>
-        <w:rPr>
-          <w:rFonts w:ascii="Arial" w:hAnsi="Arial" w:cs="Arial"/>
-          <w:color w:val="282625"/>
-          <w:sz w:val="22"/>
-          <w:szCs w:val="22"/>
-        </w:rPr>
-        <w:t>largely</w:t>
-      </w:r>
-      <w:r>
-        <w:rPr>
-          <w:rFonts w:ascii="Arial" w:hAnsi="Arial" w:cs="Arial"/>
-          <w:color w:val="282625"/>
-          <w:sz w:val="22"/>
-          <w:szCs w:val="22"/>
-        </w:rPr>
-        <w:t xml:space="preserve"> </w:t>
-      </w:r>
-      <w:r>
-        <w:rPr>
-          <w:rFonts w:ascii="Arial" w:hAnsi="Arial" w:cs="Arial"/>
-          <w:color w:val="282625"/>
-          <w:sz w:val="22"/>
-          <w:szCs w:val="22"/>
-        </w:rPr>
-        <w:t xml:space="preserve">from </w:t>
-      </w:r>
-      <w:r>
-        <w:rPr>
-          <w:rFonts w:ascii="Arial" w:hAnsi="Arial" w:cs="Arial"/>
-          <w:color w:val="282625"/>
-          <w:sz w:val="22"/>
-          <w:szCs w:val="22"/>
-        </w:rPr>
         <w:t xml:space="preserve">changes in relative abundance of diverse </w:t>
       </w:r>
-      <w:proofErr w:type="spellStart"/>
       <w:r>
         <w:rPr>
           <w:rFonts w:ascii="Arial" w:hAnsi="Arial" w:cs="Arial"/>
@@ -10236,7 +9978,6 @@
         </w:rPr>
         <w:t>Halobacteria</w:t>
       </w:r>
-      <w:proofErr w:type="spellEnd"/>
       <w:r>
         <w:rPr>
           <w:rFonts w:ascii="Arial" w:hAnsi="Arial" w:cs="Arial"/>
@@ -10246,7 +9987,6 @@
         </w:rPr>
         <w:t xml:space="preserve"> and </w:t>
       </w:r>
-      <w:proofErr w:type="spellStart"/>
       <w:r>
         <w:rPr>
           <w:rFonts w:ascii="Arial" w:hAnsi="Arial" w:cs="Arial"/>
@@ -10257,7 +9997,6 @@
         </w:rPr>
         <w:t>Bacteroidetes</w:t>
       </w:r>
-      <w:proofErr w:type="spellEnd"/>
       <w:r>
         <w:rPr>
           <w:rFonts w:ascii="Arial" w:hAnsi="Arial" w:cs="Arial"/>
@@ -10565,6 +10304,7 @@
           <w:szCs w:val="22"/>
         </w:rPr>
       </w:pPr>
+      <w:commentRangeStart w:id="1"/>
       <w:r>
         <w:rPr>
           <w:rFonts w:ascii="Arial" w:hAnsi="Arial" w:cs="Arial"/>
@@ -10576,6 +10316,13 @@
         <w:lastRenderedPageBreak/>
         <w:t>DISCUSSION</w:t>
       </w:r>
+      <w:commentRangeEnd w:id="1"/>
+      <w:r>
+        <w:rPr>
+          <w:rStyle w:val="CommentReference"/>
+        </w:rPr>
+        <w:commentReference w:id="1"/>
+      </w:r>
     </w:p>
     <w:p>
       <w:pPr>
@@ -10663,7 +10410,31 @@
           <w:sz w:val="22"/>
           <w:szCs w:val="22"/>
         </w:rPr>
-        <w:t xml:space="preserve">changes, however their higher-order taxonomic structure and functional potential are resilient in the long-term. </w:t>
+        <w:t>changes, however their higher-order taxonomic structure and functional potential are resilient in the</w:t>
+      </w:r>
+      <w:commentRangeStart w:id="2"/>
+      <w:r>
+        <w:rPr>
+          <w:rFonts w:ascii="Arial" w:hAnsi="Arial" w:cs="Arial"/>
+          <w:sz w:val="22"/>
+          <w:szCs w:val="22"/>
+        </w:rPr>
+        <w:t xml:space="preserve"> long-term</w:t>
+      </w:r>
+      <w:commentRangeEnd w:id="2"/>
+      <w:r>
+        <w:rPr>
+          <w:rStyle w:val="CommentReference"/>
+        </w:rPr>
+        <w:commentReference w:id="2"/>
+      </w:r>
+      <w:r>
+        <w:rPr>
+          <w:rFonts w:ascii="Arial" w:hAnsi="Arial" w:cs="Arial"/>
+          <w:sz w:val="22"/>
+          <w:szCs w:val="22"/>
+        </w:rPr>
+        <w:t xml:space="preserve">. </w:t>
       </w:r>
       <w:r>
         <w:rPr>
@@ -10673,7 +10444,7 @@
           <w:szCs w:val="22"/>
           <w:shd w:val="clear" w:color="auto" w:fill="FFFFFF"/>
         </w:rPr>
-        <w:t xml:space="preserve">Hyper-halophiles have a narrow range of tolerated salt concentrations </w:t>
+        <w:t xml:space="preserve">Extreme </w:t>
       </w:r>
       <w:r>
         <w:rPr>
@@ -10683,6 +10454,16 @@
           <w:szCs w:val="22"/>
           <w:shd w:val="clear" w:color="auto" w:fill="FFFFFF"/>
         </w:rPr>
+        <w:t xml:space="preserve">halophiles have a narrow range of tolerated salt concentrations </w:t>
+      </w:r>
+      <w:r>
+        <w:rPr>
+          <w:rFonts w:ascii="Arial" w:eastAsia="Times New Roman" w:hAnsi="Arial" w:cs="Arial"/>
+          <w:color w:val="282625"/>
+          <w:sz w:val="22"/>
+          <w:szCs w:val="22"/>
+          <w:shd w:val="clear" w:color="auto" w:fill="FFFFFF"/>
+        </w:rPr>
         <w:fldChar w:fldCharType="begin"/>
       </w:r>
       <w:r>
@@ -10784,6 +10565,67 @@
           <w:szCs w:val="22"/>
           <w:shd w:val="clear" w:color="auto" w:fill="FFFFFF"/>
         </w:rPr>
+        <w:t xml:space="preserve"> </w:t>
+      </w:r>
+      <w:r>
+        <w:rPr>
+          <w:rFonts w:ascii="Arial" w:eastAsia="Times New Roman" w:hAnsi="Arial" w:cs="Arial"/>
+          <w:color w:val="282625"/>
+          <w:sz w:val="22"/>
+          <w:szCs w:val="22"/>
+          <w:shd w:val="clear" w:color="auto" w:fill="FFFFFF"/>
+        </w:rPr>
+        <w:fldChar w:fldCharType="begin"/>
+      </w:r>
+      <w:r>
+        <w:rPr>
+          <w:rFonts w:ascii="Arial" w:eastAsia="Times New Roman" w:hAnsi="Arial" w:cs="Arial"/>
+          <w:color w:val="282625"/>
+          <w:sz w:val="22"/>
+          <w:szCs w:val="22"/>
+          <w:shd w:val="clear" w:color="auto" w:fill="FFFFFF"/>
+        </w:rPr>
+        <w:instrText xml:space="preserve"> ADDIN EN.CITE &lt;EndNote&gt;&lt;Cite&gt;&lt;Author&gt;Oren&lt;/Author&gt;&lt;Year&gt;1999&lt;/Year&gt;&lt;RecNum&gt;2147&lt;/RecNum&gt;&lt;DisplayText&gt;[19]&lt;/DisplayText&gt;&lt;record&gt;&lt;rec-number&gt;2147&lt;/rec-number&gt;&lt;foreign-keys&gt;&lt;key app="EN" db-id="vawrdvfvexr9z1e5pd0p92dt2dzpvp0ezpsr" timestamp="0"&gt;2147&lt;/key&gt;&lt;/foreign-keys&gt;&lt;ref-type name="Journal Article"&gt;17&lt;/ref-type&gt;&lt;contributors&gt;&lt;authors&gt;&lt;author&gt;Oren, A.&lt;/author&gt;&lt;/authors&gt;&lt;/contributors&gt;&lt;titles&gt;&lt;title&gt;Bioenergetic aspects of halophilism&lt;/title&gt;&lt;secondary-title&gt;Microbiol Mol Biol Rev&lt;/secondary-title&gt;&lt;/titles&gt;&lt;periodical&gt;&lt;full-title&gt;Microbiol Mol Biol Rev&lt;/full-title&gt;&lt;/periodical&gt;&lt;pages&gt;334-48&lt;/pages&gt;&lt;volume&gt;63&lt;/volume&gt;&lt;number&gt;2&lt;/number&gt;&lt;keywords&gt;&lt;keyword&gt;Adaptation, Biological/*physiology&lt;/keyword&gt;&lt;keyword&gt;Adenosine Triphosphate/metabolism&lt;/keyword&gt;&lt;keyword&gt;Bacteria, Anaerobic/*physiology&lt;/keyword&gt;&lt;keyword&gt;Evolution&lt;/keyword&gt;&lt;keyword&gt;Haloarcula/physiology&lt;/keyword&gt;&lt;keyword&gt;Halobacteriaceae/*physiology&lt;/keyword&gt;&lt;keyword&gt;Halobacterium/physiology&lt;/keyword&gt;&lt;keyword&gt;Osmosis/*physiology&lt;/keyword&gt;&lt;keyword&gt;Potassium/metabolism&lt;/keyword&gt;&lt;keyword&gt;Potassium Chloride/metabolism&lt;/keyword&gt;&lt;keyword&gt;Support, Non-U.S. Gov&amp;apos;t&lt;/keyword&gt;&lt;keyword&gt;Support, U.S. Gov&amp;apos;t, Non-P.H.S.&lt;/keyword&gt;&lt;/keywords&gt;&lt;dates&gt;&lt;year&gt;1999&lt;/year&gt;&lt;/dates&gt;&lt;urls&gt;&lt;/urls&gt;&lt;/record&gt;&lt;/Cite&gt;&lt;/EndNote&gt;</w:instrText>
+      </w:r>
+      <w:r>
+        <w:rPr>
+          <w:rFonts w:ascii="Arial" w:eastAsia="Times New Roman" w:hAnsi="Arial" w:cs="Arial"/>
+          <w:color w:val="282625"/>
+          <w:sz w:val="22"/>
+          <w:szCs w:val="22"/>
+          <w:shd w:val="clear" w:color="auto" w:fill="FFFFFF"/>
+        </w:rPr>
+        <w:fldChar w:fldCharType="separate"/>
+      </w:r>
+      <w:r>
+        <w:rPr>
+          <w:rFonts w:ascii="Arial" w:eastAsia="Times New Roman" w:hAnsi="Arial" w:cs="Arial"/>
+          <w:noProof/>
+          <w:color w:val="282625"/>
+          <w:sz w:val="22"/>
+          <w:szCs w:val="22"/>
+          <w:shd w:val="clear" w:color="auto" w:fill="FFFFFF"/>
+        </w:rPr>
+        <w:t>[19]</w:t>
+      </w:r>
+      <w:r>
+        <w:rPr>
+          <w:rFonts w:ascii="Arial" w:eastAsia="Times New Roman" w:hAnsi="Arial" w:cs="Arial"/>
+          <w:color w:val="282625"/>
+          <w:sz w:val="22"/>
+          <w:szCs w:val="22"/>
+          <w:shd w:val="clear" w:color="auto" w:fill="FFFFFF"/>
+        </w:rPr>
+        <w:fldChar w:fldCharType="end"/>
+      </w:r>
+      <w:r>
+        <w:rPr>
+          <w:rFonts w:ascii="Arial" w:eastAsia="Times New Roman" w:hAnsi="Arial" w:cs="Arial"/>
+          <w:color w:val="282625"/>
+          <w:sz w:val="22"/>
+          <w:szCs w:val="22"/>
+          <w:shd w:val="clear" w:color="auto" w:fill="FFFFFF"/>
+        </w:rPr>
         <w:t>.</w:t>
       </w:r>
       <w:r>
@@ -10838,7 +10680,23 @@
           <w:sz w:val="22"/>
           <w:szCs w:val="22"/>
         </w:rPr>
-        <w:t xml:space="preserve">Because the nodules are primarily comprised of porous salt </w:t>
+        <w:t xml:space="preserve">Because the nodules </w:t>
+      </w:r>
+      <w:r>
+        <w:rPr>
+          <w:rFonts w:ascii="Arial" w:hAnsi="Arial" w:cs="Arial"/>
+          <w:sz w:val="22"/>
+          <w:szCs w:val="22"/>
+        </w:rPr>
+        <w:t>consist primarily</w:t>
+      </w:r>
+      <w:r>
+        <w:rPr>
+          <w:rFonts w:ascii="Arial" w:hAnsi="Arial" w:cs="Arial"/>
+          <w:sz w:val="22"/>
+          <w:szCs w:val="22"/>
+        </w:rPr>
+        <w:t xml:space="preserve"> of porous salt </w:t>
       </w:r>
       <w:r>
         <w:rPr>
@@ -10973,7 +10831,6 @@
         </w:rPr>
         <w:t>isoelectric point (</w:t>
       </w:r>
-      <w:proofErr w:type="spellStart"/>
       <w:r>
         <w:rPr>
           <w:rFonts w:ascii="Arial" w:eastAsia="Times New Roman" w:hAnsi="Arial" w:cs="Arial"/>
@@ -10985,7 +10842,6 @@
         </w:rPr>
         <w:t>pI</w:t>
       </w:r>
-      <w:proofErr w:type="spellEnd"/>
       <w:r>
         <w:rPr>
           <w:rFonts w:ascii="Arial" w:eastAsia="Times New Roman" w:hAnsi="Arial" w:cs="Arial"/>
@@ -11054,9 +10910,28 @@
           <w:szCs w:val="22"/>
           <w:shd w:val="clear" w:color="auto" w:fill="FFFFFF"/>
         </w:rPr>
-        <w:t xml:space="preserve">potential. Considering that low </w:t>
-      </w:r>
-      <w:proofErr w:type="spellStart"/>
+        <w:t>potential</w:t>
+      </w:r>
+      <w:r>
+        <w:rPr>
+          <w:rFonts w:ascii="Arial" w:eastAsia="Times New Roman" w:hAnsi="Arial" w:cs="Arial"/>
+          <w:color w:val="282625"/>
+          <w:sz w:val="22"/>
+          <w:szCs w:val="22"/>
+          <w:shd w:val="clear" w:color="auto" w:fill="FFFFFF"/>
+        </w:rPr>
+        <w:t>, represented by …</w:t>
+      </w:r>
+      <w:r>
+        <w:rPr>
+          <w:rFonts w:ascii="Arial" w:eastAsia="Times New Roman" w:hAnsi="Arial" w:cs="Arial"/>
+          <w:color w:val="282625"/>
+          <w:sz w:val="22"/>
+          <w:szCs w:val="22"/>
+          <w:shd w:val="clear" w:color="auto" w:fill="FFFFFF"/>
+        </w:rPr>
+        <w:t xml:space="preserve">. Considering that low </w:t>
+      </w:r>
       <w:r>
         <w:rPr>
           <w:rFonts w:ascii="Arial" w:eastAsia="Times New Roman" w:hAnsi="Arial" w:cs="Arial"/>
@@ -11068,7 +10943,6 @@
         </w:rPr>
         <w:t>pI</w:t>
       </w:r>
-      <w:proofErr w:type="spellEnd"/>
       <w:r>
         <w:rPr>
           <w:rFonts w:ascii="Arial" w:eastAsia="Times New Roman" w:hAnsi="Arial" w:cs="Arial"/>
@@ -11077,13 +10951,15 @@
           <w:szCs w:val="22"/>
           <w:shd w:val="clear" w:color="auto" w:fill="FFFFFF"/>
         </w:rPr>
-        <w:t xml:space="preserve"> and potassium uptake are the hallmark of hyper-halophilic salt-in strategists</w:t>
-      </w:r>
-      <w:r>
-        <w:rPr>
-          <w:rFonts w:ascii="Arial" w:hAnsi="Arial" w:cs="Arial"/>
-          <w:sz w:val="22"/>
-          <w:szCs w:val="22"/>
+        <w:t xml:space="preserve"> and potassium uptake are the hallmark of halophilic salt-in strategists</w:t>
+      </w:r>
+      <w:r>
+        <w:rPr>
+          <w:rFonts w:ascii="Arial" w:eastAsia="Times New Roman" w:hAnsi="Arial" w:cs="Arial"/>
+          <w:color w:val="282625"/>
+          <w:sz w:val="22"/>
+          <w:szCs w:val="22"/>
+          <w:shd w:val="clear" w:color="auto" w:fill="FFFFFF"/>
         </w:rPr>
         <w:t xml:space="preserve"> </w:t>
       </w:r>
@@ -11471,9 +11347,8 @@
           <w:szCs w:val="22"/>
           <w:shd w:val="clear" w:color="auto" w:fill="FFFFFF"/>
         </w:rPr>
-        <w:t xml:space="preserve"> (</w:t>
-      </w:r>
-      <w:proofErr w:type="spellStart"/>
+        <w:t xml:space="preserve"> (i.e domains and phyla)</w:t>
+      </w:r>
       <w:r>
         <w:rPr>
           <w:rFonts w:ascii="Arial" w:eastAsia="Times New Roman" w:hAnsi="Arial" w:cs="Arial"/>
@@ -11482,9 +11357,8 @@
           <w:szCs w:val="22"/>
           <w:shd w:val="clear" w:color="auto" w:fill="FFFFFF"/>
         </w:rPr>
-        <w:t>i.e</w:t>
-      </w:r>
-      <w:proofErr w:type="spellEnd"/>
+        <w:t xml:space="preserve">, as well as a complete rearrangement of the finer taxa </w:t>
+      </w:r>
       <w:r>
         <w:rPr>
           <w:rFonts w:ascii="Arial" w:eastAsia="Times New Roman" w:hAnsi="Arial" w:cs="Arial"/>
@@ -11493,7 +11367,7 @@
           <w:szCs w:val="22"/>
           <w:shd w:val="clear" w:color="auto" w:fill="FFFFFF"/>
         </w:rPr>
-        <w:t xml:space="preserve"> domains and phyla)</w:t>
+        <w:t xml:space="preserve">(i.e strains) </w:t>
       </w:r>
       <w:r>
         <w:rPr>
@@ -11503,7 +11377,7 @@
           <w:szCs w:val="22"/>
           <w:shd w:val="clear" w:color="auto" w:fill="FFFFFF"/>
         </w:rPr>
-        <w:t xml:space="preserve">, as well as a complete rearrangement of the finer taxa </w:t>
+        <w:t xml:space="preserve">that constitute them. It is </w:t>
       </w:r>
       <w:r>
         <w:rPr>
@@ -11513,9 +11387,8 @@
           <w:szCs w:val="22"/>
           <w:shd w:val="clear" w:color="auto" w:fill="FFFFFF"/>
         </w:rPr>
-        <w:t>(</w:t>
-      </w:r>
-      <w:proofErr w:type="spellStart"/>
+        <w:t>interesting</w:t>
+      </w:r>
       <w:r>
         <w:rPr>
           <w:rFonts w:ascii="Arial" w:eastAsia="Times New Roman" w:hAnsi="Arial" w:cs="Arial"/>
@@ -11524,9 +11397,8 @@
           <w:szCs w:val="22"/>
           <w:shd w:val="clear" w:color="auto" w:fill="FFFFFF"/>
         </w:rPr>
-        <w:t>i.e</w:t>
-      </w:r>
-      <w:proofErr w:type="spellEnd"/>
+        <w:t xml:space="preserve"> </w:t>
+      </w:r>
       <w:r>
         <w:rPr>
           <w:rFonts w:ascii="Arial" w:eastAsia="Times New Roman" w:hAnsi="Arial" w:cs="Arial"/>
@@ -11535,7 +11407,7 @@
           <w:szCs w:val="22"/>
           <w:shd w:val="clear" w:color="auto" w:fill="FFFFFF"/>
         </w:rPr>
-        <w:t xml:space="preserve"> strains) </w:t>
+        <w:t xml:space="preserve">that we </w:t>
       </w:r>
       <w:r>
         <w:rPr>
@@ -11545,7 +11417,7 @@
           <w:szCs w:val="22"/>
           <w:shd w:val="clear" w:color="auto" w:fill="FFFFFF"/>
         </w:rPr>
-        <w:t xml:space="preserve">that constitute them. It is </w:t>
+        <w:t>observe</w:t>
       </w:r>
       <w:r>
         <w:rPr>
@@ -11555,7 +11427,7 @@
           <w:szCs w:val="22"/>
           <w:shd w:val="clear" w:color="auto" w:fill="FFFFFF"/>
         </w:rPr>
-        <w:t>surprising</w:t>
+        <w:t xml:space="preserve"> these changes in samples harvested 6 months after the rain (2016-02 samples), and it </w:t>
       </w:r>
       <w:r>
         <w:rPr>
@@ -11565,7 +11437,7 @@
           <w:szCs w:val="22"/>
           <w:shd w:val="clear" w:color="auto" w:fill="FFFFFF"/>
         </w:rPr>
-        <w:t xml:space="preserve"> that we </w:t>
+        <w:t>indicates</w:t>
       </w:r>
       <w:r>
         <w:rPr>
@@ -11575,7 +11447,7 @@
           <w:szCs w:val="22"/>
           <w:shd w:val="clear" w:color="auto" w:fill="FFFFFF"/>
         </w:rPr>
-        <w:t>observe</w:t>
+        <w:t xml:space="preserve"> that the immediate effects of the rain may have been much more drastic.</w:t>
       </w:r>
       <w:r>
         <w:rPr>
@@ -11585,7 +11457,7 @@
           <w:szCs w:val="22"/>
           <w:shd w:val="clear" w:color="auto" w:fill="FFFFFF"/>
         </w:rPr>
-        <w:t xml:space="preserve"> these changes in samples harvested 6 months after the rain (2016-02 samples), and it </w:t>
+        <w:t xml:space="preserve"> This </w:t>
       </w:r>
       <w:r>
         <w:rPr>
@@ -11595,7 +11467,7 @@
           <w:szCs w:val="22"/>
           <w:shd w:val="clear" w:color="auto" w:fill="FFFFFF"/>
         </w:rPr>
-        <w:t>indicates</w:t>
+        <w:t xml:space="preserve">also reveals </w:t>
       </w:r>
       <w:r>
         <w:rPr>
@@ -11605,7 +11477,7 @@
           <w:szCs w:val="22"/>
           <w:shd w:val="clear" w:color="auto" w:fill="FFFFFF"/>
         </w:rPr>
-        <w:t xml:space="preserve"> that the immediate effects of the rain may have been much more drastic.</w:t>
+        <w:t xml:space="preserve">the slow-growing nature of these microbiomes, which </w:t>
       </w:r>
       <w:r>
         <w:rPr>
@@ -11615,7 +11487,7 @@
           <w:szCs w:val="22"/>
           <w:shd w:val="clear" w:color="auto" w:fill="FFFFFF"/>
         </w:rPr>
-        <w:t xml:space="preserve"> This </w:t>
+        <w:t xml:space="preserve">likely </w:t>
       </w:r>
       <w:r>
         <w:rPr>
@@ -11625,7 +11497,7 @@
           <w:szCs w:val="22"/>
           <w:shd w:val="clear" w:color="auto" w:fill="FFFFFF"/>
         </w:rPr>
-        <w:t xml:space="preserve">also reveals </w:t>
+        <w:t xml:space="preserve">results from scarce resources and harsh </w:t>
       </w:r>
       <w:r>
         <w:rPr>
@@ -11635,7 +11507,7 @@
           <w:szCs w:val="22"/>
           <w:shd w:val="clear" w:color="auto" w:fill="FFFFFF"/>
         </w:rPr>
-        <w:t xml:space="preserve">the slow-growing nature of these microbiomes, which </w:t>
+        <w:t>climatic</w:t>
       </w:r>
       <w:r>
         <w:rPr>
@@ -11645,17 +11517,7 @@
           <w:szCs w:val="22"/>
           <w:shd w:val="clear" w:color="auto" w:fill="FFFFFF"/>
         </w:rPr>
-        <w:t xml:space="preserve">likely </w:t>
-      </w:r>
-      <w:r>
-        <w:rPr>
-          <w:rFonts w:ascii="Arial" w:eastAsia="Times New Roman" w:hAnsi="Arial" w:cs="Arial"/>
-          <w:color w:val="282625"/>
-          <w:sz w:val="22"/>
-          <w:szCs w:val="22"/>
-          <w:shd w:val="clear" w:color="auto" w:fill="FFFFFF"/>
-        </w:rPr>
-        <w:t>results from scarce resources and harsh environmental conditions</w:t>
+        <w:t xml:space="preserve"> conditions</w:t>
       </w:r>
       <w:r>
         <w:rPr>
@@ -11872,7 +11734,7 @@
           <w:szCs w:val="22"/>
           <w:shd w:val="clear" w:color="auto" w:fill="FFFFFF"/>
         </w:rPr>
-        <w:t xml:space="preserve">A previous study documented great taxonomic diversity between microbiomes within individual halites, suggesting the presence of a seed bank – diverse </w:t>
+        <w:t xml:space="preserve">A previous study documented </w:t>
       </w:r>
       <w:r>
         <w:rPr>
@@ -11882,6 +11744,106 @@
           <w:szCs w:val="22"/>
           <w:shd w:val="clear" w:color="auto" w:fill="FFFFFF"/>
         </w:rPr>
+        <w:t xml:space="preserve">a </w:t>
+      </w:r>
+      <w:r>
+        <w:rPr>
+          <w:rFonts w:ascii="Arial" w:eastAsia="Times New Roman" w:hAnsi="Arial" w:cs="Arial"/>
+          <w:color w:val="282625"/>
+          <w:sz w:val="22"/>
+          <w:szCs w:val="22"/>
+          <w:shd w:val="clear" w:color="auto" w:fill="FFFFFF"/>
+        </w:rPr>
+        <w:t xml:space="preserve">great taxonomic diversity </w:t>
+      </w:r>
+      <w:r>
+        <w:rPr>
+          <w:rFonts w:ascii="Arial" w:eastAsia="Times New Roman" w:hAnsi="Arial" w:cs="Arial"/>
+          <w:color w:val="282625"/>
+          <w:sz w:val="22"/>
+          <w:szCs w:val="22"/>
+          <w:shd w:val="clear" w:color="auto" w:fill="FFFFFF"/>
+        </w:rPr>
+        <w:t xml:space="preserve">of the </w:t>
+      </w:r>
+      <w:r>
+        <w:rPr>
+          <w:rFonts w:ascii="Arial" w:eastAsia="Times New Roman" w:hAnsi="Arial" w:cs="Arial"/>
+          <w:color w:val="282625"/>
+          <w:sz w:val="22"/>
+          <w:szCs w:val="22"/>
+          <w:shd w:val="clear" w:color="auto" w:fill="FFFFFF"/>
+        </w:rPr>
+        <w:t xml:space="preserve">microbiomes </w:t>
+      </w:r>
+      <w:r>
+        <w:rPr>
+          <w:rFonts w:ascii="Arial" w:eastAsia="Times New Roman" w:hAnsi="Arial" w:cs="Arial"/>
+          <w:color w:val="282625"/>
+          <w:sz w:val="22"/>
+          <w:szCs w:val="22"/>
+          <w:shd w:val="clear" w:color="auto" w:fill="FFFFFF"/>
+        </w:rPr>
+        <w:t>between</w:t>
+      </w:r>
+      <w:r>
+        <w:rPr>
+          <w:rFonts w:ascii="Arial" w:eastAsia="Times New Roman" w:hAnsi="Arial" w:cs="Arial"/>
+          <w:color w:val="282625"/>
+          <w:sz w:val="22"/>
+          <w:szCs w:val="22"/>
+          <w:shd w:val="clear" w:color="auto" w:fill="FFFFFF"/>
+        </w:rPr>
+        <w:t xml:space="preserve"> halite</w:t>
+      </w:r>
+      <w:r>
+        <w:rPr>
+          <w:rFonts w:ascii="Arial" w:eastAsia="Times New Roman" w:hAnsi="Arial" w:cs="Arial"/>
+          <w:color w:val="282625"/>
+          <w:sz w:val="22"/>
+          <w:szCs w:val="22"/>
+          <w:shd w:val="clear" w:color="auto" w:fill="FFFFFF"/>
+        </w:rPr>
+        <w:t xml:space="preserve"> nodule</w:t>
+      </w:r>
+      <w:r>
+        <w:rPr>
+          <w:rFonts w:ascii="Arial" w:eastAsia="Times New Roman" w:hAnsi="Arial" w:cs="Arial"/>
+          <w:color w:val="282625"/>
+          <w:sz w:val="22"/>
+          <w:szCs w:val="22"/>
+          <w:shd w:val="clear" w:color="auto" w:fill="FFFFFF"/>
+        </w:rPr>
+        <w:t>s, suggesting the presence of a seed bank</w:t>
+      </w:r>
+      <w:r>
+        <w:rPr>
+          <w:rFonts w:ascii="Arial" w:eastAsia="Times New Roman" w:hAnsi="Arial" w:cs="Arial"/>
+          <w:color w:val="282625"/>
+          <w:sz w:val="22"/>
+          <w:szCs w:val="22"/>
+          <w:shd w:val="clear" w:color="auto" w:fill="FFFFFF"/>
+        </w:rPr>
+        <w:t xml:space="preserve">, i.e. a </w:t>
+      </w:r>
+      <w:r>
+        <w:rPr>
+          <w:rFonts w:ascii="Arial" w:eastAsia="Times New Roman" w:hAnsi="Arial" w:cs="Arial"/>
+          <w:color w:val="282625"/>
+          <w:sz w:val="22"/>
+          <w:szCs w:val="22"/>
+          <w:shd w:val="clear" w:color="auto" w:fill="FFFFFF"/>
+        </w:rPr>
+        <w:t xml:space="preserve">diverse </w:t>
+      </w:r>
+      <w:r>
+        <w:rPr>
+          <w:rFonts w:ascii="Arial" w:eastAsia="Times New Roman" w:hAnsi="Arial" w:cs="Arial"/>
+          <w:color w:val="282625"/>
+          <w:sz w:val="22"/>
+          <w:szCs w:val="22"/>
+          <w:shd w:val="clear" w:color="auto" w:fill="FFFFFF"/>
+        </w:rPr>
         <w:t xml:space="preserve">genetic reservoir </w:t>
       </w:r>
       <w:r>
@@ -11892,8 +11854,9 @@
           <w:szCs w:val="22"/>
           <w:shd w:val="clear" w:color="auto" w:fill="FFFFFF"/>
         </w:rPr>
-        <w:t xml:space="preserve">of low-abundance organisms present in all halites, </w:t>
-      </w:r>
+        <w:t xml:space="preserve">of low-abundance organisms present in all </w:t>
+      </w:r>
+      <w:commentRangeStart w:id="3"/>
       <w:r>
         <w:rPr>
           <w:rFonts w:ascii="Arial" w:eastAsia="Times New Roman" w:hAnsi="Arial" w:cs="Arial"/>
@@ -11902,6 +11865,16 @@
           <w:szCs w:val="22"/>
           <w:shd w:val="clear" w:color="auto" w:fill="FFFFFF"/>
         </w:rPr>
+        <w:t xml:space="preserve">halites, </w:t>
+      </w:r>
+      <w:r>
+        <w:rPr>
+          <w:rFonts w:ascii="Arial" w:eastAsia="Times New Roman" w:hAnsi="Arial" w:cs="Arial"/>
+          <w:color w:val="282625"/>
+          <w:sz w:val="22"/>
+          <w:szCs w:val="22"/>
+          <w:shd w:val="clear" w:color="auto" w:fill="FFFFFF"/>
+        </w:rPr>
         <w:t xml:space="preserve">of which a small fraction </w:t>
       </w:r>
       <w:r>
@@ -11973,7 +11946,25 @@
           <w:szCs w:val="22"/>
           <w:shd w:val="clear" w:color="auto" w:fill="FFFFFF"/>
         </w:rPr>
-        <w:t xml:space="preserve">. However, due to </w:t>
+        <w:t xml:space="preserve">. </w:t>
+      </w:r>
+      <w:commentRangeEnd w:id="3"/>
+      <w:r>
+        <w:rPr>
+          <w:rStyle w:val="CommentReference"/>
+        </w:rPr>
+        <w:commentReference w:id="3"/>
+      </w:r>
+      <w:commentRangeStart w:id="4"/>
+      <w:r>
+        <w:rPr>
+          <w:rFonts w:ascii="Arial" w:eastAsia="Times New Roman" w:hAnsi="Arial" w:cs="Arial"/>
+          <w:color w:val="282625"/>
+          <w:sz w:val="22"/>
+          <w:szCs w:val="22"/>
+          <w:shd w:val="clear" w:color="auto" w:fill="FFFFFF"/>
+        </w:rPr>
+        <w:t xml:space="preserve">However, due to </w:t>
       </w:r>
       <w:r>
         <w:rPr>
@@ -12258,7 +12249,14 @@
           <w:szCs w:val="22"/>
           <w:shd w:val="clear" w:color="auto" w:fill="FFFFFF"/>
         </w:rPr>
-        <w:t xml:space="preserve">the functional landscape of the communities remains relatively robust. We infer that the significant perturbation from the rain created gaps in functional niches that new organisms from the seed bank opportunistically took over </w:t>
+        <w:t xml:space="preserve">the functional landscape of the communities remains relatively robust. </w:t>
+      </w:r>
+      <w:commentRangeEnd w:id="4"/>
+      <w:r>
+        <w:rPr>
+          <w:rStyle w:val="CommentReference"/>
+        </w:rPr>
+        <w:commentReference w:id="4"/>
       </w:r>
       <w:r>
         <w:rPr>
@@ -12268,6 +12266,27 @@
           <w:szCs w:val="22"/>
           <w:shd w:val="clear" w:color="auto" w:fill="FFFFFF"/>
         </w:rPr>
+        <w:t>W</w:t>
+      </w:r>
+      <w:commentRangeStart w:id="5"/>
+      <w:r>
+        <w:rPr>
+          <w:rFonts w:ascii="Arial" w:eastAsia="Times New Roman" w:hAnsi="Arial" w:cs="Arial"/>
+          <w:color w:val="282625"/>
+          <w:sz w:val="22"/>
+          <w:szCs w:val="22"/>
+          <w:shd w:val="clear" w:color="auto" w:fill="FFFFFF"/>
+        </w:rPr>
+        <w:t xml:space="preserve">e infer that the significant perturbation from the rain created gaps in functional niches that new organisms from the seed bank opportunistically took over </w:t>
+      </w:r>
+      <w:r>
+        <w:rPr>
+          <w:rFonts w:ascii="Arial" w:eastAsia="Times New Roman" w:hAnsi="Arial" w:cs="Arial"/>
+          <w:color w:val="282625"/>
+          <w:sz w:val="22"/>
+          <w:szCs w:val="22"/>
+          <w:shd w:val="clear" w:color="auto" w:fill="FFFFFF"/>
+        </w:rPr>
         <w:fldChar w:fldCharType="begin"/>
       </w:r>
       <w:r>
@@ -12319,7 +12338,24 @@
           <w:szCs w:val="22"/>
           <w:shd w:val="clear" w:color="auto" w:fill="FFFFFF"/>
         </w:rPr>
-        <w:t>, “resetting” the colonization of each halite.</w:t>
+        <w:t>, “resetting” the colonization of each halite</w:t>
+      </w:r>
+      <w:commentRangeEnd w:id="5"/>
+      <w:r>
+        <w:rPr>
+          <w:rStyle w:val="CommentReference"/>
+        </w:rPr>
+        <w:commentReference w:id="5"/>
+      </w:r>
+      <w:r>
+        <w:rPr>
+          <w:rFonts w:ascii="Arial" w:eastAsia="Times New Roman" w:hAnsi="Arial" w:cs="Arial"/>
+          <w:color w:val="282625"/>
+          <w:sz w:val="22"/>
+          <w:szCs w:val="22"/>
+          <w:shd w:val="clear" w:color="auto" w:fill="FFFFFF"/>
+        </w:rPr>
+        <w:t>.</w:t>
       </w:r>
     </w:p>
     <w:p>
@@ -12430,7 +12466,7 @@
           <w:szCs w:val="22"/>
           <w:shd w:val="clear" w:color="auto" w:fill="FFFFFF"/>
         </w:rPr>
-        <w:t>, which themselves remained largely unchanged functionally and taxonomically</w:t>
+        <w:t xml:space="preserve">, the fine-scale composition of which </w:t>
       </w:r>
       <w:r>
         <w:rPr>
@@ -12440,6 +12476,26 @@
           <w:szCs w:val="22"/>
           <w:shd w:val="clear" w:color="auto" w:fill="FFFFFF"/>
         </w:rPr>
+        <w:t>remained largely unchanged</w:t>
+      </w:r>
+      <w:r>
+        <w:rPr>
+          <w:rFonts w:ascii="Arial" w:eastAsia="Times New Roman" w:hAnsi="Arial" w:cs="Arial"/>
+          <w:color w:val="282625"/>
+          <w:sz w:val="22"/>
+          <w:szCs w:val="22"/>
+          <w:shd w:val="clear" w:color="auto" w:fill="FFFFFF"/>
+        </w:rPr>
+        <w:t xml:space="preserve"> throughout the recovery</w:t>
+      </w:r>
+      <w:r>
+        <w:rPr>
+          <w:rFonts w:ascii="Arial" w:eastAsia="Times New Roman" w:hAnsi="Arial" w:cs="Arial"/>
+          <w:color w:val="282625"/>
+          <w:sz w:val="22"/>
+          <w:szCs w:val="22"/>
+          <w:shd w:val="clear" w:color="auto" w:fill="FFFFFF"/>
+        </w:rPr>
         <w:t>.</w:t>
       </w:r>
       <w:r>
@@ -12450,7 +12506,25 @@
           <w:szCs w:val="22"/>
           <w:shd w:val="clear" w:color="auto" w:fill="FFFFFF"/>
         </w:rPr>
-        <w:t xml:space="preserve"> The recovered community appears to be functionally equivalent to the pre-rain community, while being comprised of a new set of individual organisms. </w:t>
+        <w:t xml:space="preserve"> </w:t>
+      </w:r>
+      <w:commentRangeStart w:id="6"/>
+      <w:r>
+        <w:rPr>
+          <w:rFonts w:ascii="Arial" w:eastAsia="Times New Roman" w:hAnsi="Arial" w:cs="Arial"/>
+          <w:color w:val="282625"/>
+          <w:sz w:val="22"/>
+          <w:szCs w:val="22"/>
+          <w:shd w:val="clear" w:color="auto" w:fill="FFFFFF"/>
+        </w:rPr>
+        <w:t xml:space="preserve">The recovered community appears to be functionally equivalent to the pre-rain community, while being comprised of a new set of individual organisms. </w:t>
+      </w:r>
+      <w:commentRangeEnd w:id="6"/>
+      <w:r>
+        <w:rPr>
+          <w:rStyle w:val="CommentReference"/>
+        </w:rPr>
+        <w:commentReference w:id="6"/>
       </w:r>
     </w:p>
     <w:p>
@@ -12560,14 +12634,6 @@
           <w:szCs w:val="22"/>
         </w:rPr>
         <w:t xml:space="preserve">new organism to take over. </w:t>
-      </w:r>
-      <w:r>
-        <w:rPr>
-          <w:rFonts w:ascii="Arial" w:hAnsi="Arial" w:cs="Arial"/>
-          <w:sz w:val="22"/>
-          <w:szCs w:val="22"/>
-        </w:rPr>
-        <w:t xml:space="preserve">The functional potential changes in this type of shift are driven by changes in overall higher-order taxonomic composition. </w:t>
       </w:r>
       <w:r>
         <w:rPr>
@@ -13261,41 +13327,13 @@
         </w:rPr>
         <w:t xml:space="preserve"> the </w:t>
       </w:r>
-      <w:proofErr w:type="spellStart"/>
-      <w:r>
-        <w:rPr>
-          <w:rFonts w:ascii="Arial" w:hAnsi="Arial" w:cs="Arial"/>
-          <w:sz w:val="22"/>
-          <w:szCs w:val="22"/>
-        </w:rPr>
-        <w:t>DNAeasy</w:t>
-      </w:r>
-      <w:proofErr w:type="spellEnd"/>
-      <w:r>
-        <w:rPr>
-          <w:rFonts w:ascii="Arial" w:hAnsi="Arial" w:cs="Arial"/>
-          <w:sz w:val="22"/>
-          <w:szCs w:val="22"/>
-        </w:rPr>
-        <w:t xml:space="preserve"> </w:t>
-      </w:r>
-      <w:proofErr w:type="spellStart"/>
-      <w:r>
-        <w:rPr>
-          <w:rFonts w:ascii="Arial" w:hAnsi="Arial" w:cs="Arial"/>
-          <w:sz w:val="22"/>
-          <w:szCs w:val="22"/>
-        </w:rPr>
-        <w:t>Powersoil</w:t>
-      </w:r>
-      <w:proofErr w:type="spellEnd"/>
-      <w:r>
-        <w:rPr>
-          <w:rFonts w:ascii="Arial" w:hAnsi="Arial" w:cs="Arial"/>
-          <w:sz w:val="22"/>
-          <w:szCs w:val="22"/>
-        </w:rPr>
-        <w:t xml:space="preserve"> DNA extraction kit </w:t>
+      <w:r>
+        <w:rPr>
+          <w:rFonts w:ascii="Arial" w:hAnsi="Arial" w:cs="Arial"/>
+          <w:sz w:val="22"/>
+          <w:szCs w:val="22"/>
+        </w:rPr>
+        <w:t xml:space="preserve">DNAeasy Powersoil DNA extraction kit </w:t>
       </w:r>
       <w:r>
         <w:rPr>
@@ -13594,18 +13632,8 @@
           <w:sz w:val="22"/>
           <w:szCs w:val="22"/>
         </w:rPr>
-        <w:t xml:space="preserve">New England </w:t>
-      </w:r>
-      <w:proofErr w:type="spellStart"/>
-      <w:r>
-        <w:rPr>
-          <w:rFonts w:ascii="Arial" w:hAnsi="Arial" w:cs="Arial"/>
-          <w:sz w:val="22"/>
-          <w:szCs w:val="22"/>
-        </w:rPr>
-        <w:t>BioLabs</w:t>
-      </w:r>
-      <w:proofErr w:type="spellEnd"/>
+        <w:t>New England BioLabs</w:t>
+      </w:r>
       <w:r>
         <w:rPr>
           <w:rFonts w:ascii="Arial" w:hAnsi="Arial" w:cs="Arial"/>
@@ -13708,51 +13736,15 @@
           <w:sz w:val="22"/>
           <w:szCs w:val="22"/>
         </w:rPr>
-        <w:t xml:space="preserve">Illumina </w:t>
-      </w:r>
-      <w:proofErr w:type="spellStart"/>
-      <w:r>
-        <w:rPr>
-          <w:rFonts w:ascii="Arial" w:hAnsi="Arial" w:cs="Arial"/>
-          <w:sz w:val="22"/>
-          <w:szCs w:val="22"/>
-        </w:rPr>
-        <w:t>MiSeq</w:t>
-      </w:r>
-      <w:proofErr w:type="spellEnd"/>
-      <w:r>
-        <w:rPr>
-          <w:rFonts w:ascii="Arial" w:hAnsi="Arial" w:cs="Arial"/>
-          <w:sz w:val="22"/>
-          <w:szCs w:val="22"/>
-        </w:rPr>
-        <w:t xml:space="preserve"> platform with </w:t>
-      </w:r>
-      <w:r>
-        <w:rPr>
-          <w:rFonts w:ascii="Arial" w:hAnsi="Arial" w:cs="Arial"/>
-          <w:sz w:val="22"/>
-          <w:szCs w:val="22"/>
-        </w:rPr>
-        <w:t xml:space="preserve">250 </w:t>
-      </w:r>
-      <w:proofErr w:type="spellStart"/>
-      <w:r>
-        <w:rPr>
-          <w:rFonts w:ascii="Arial" w:hAnsi="Arial" w:cs="Arial"/>
-          <w:sz w:val="22"/>
-          <w:szCs w:val="22"/>
-        </w:rPr>
-        <w:t>bp</w:t>
-      </w:r>
-      <w:proofErr w:type="spellEnd"/>
-      <w:r>
-        <w:rPr>
-          <w:rFonts w:ascii="Arial" w:hAnsi="Arial" w:cs="Arial"/>
-          <w:sz w:val="22"/>
-          <w:szCs w:val="22"/>
-        </w:rPr>
-        <w:t xml:space="preserve"> </w:t>
+        <w:t xml:space="preserve">Illumina MiSeq platform with </w:t>
+      </w:r>
+      <w:r>
+        <w:rPr>
+          <w:rFonts w:ascii="Arial" w:hAnsi="Arial" w:cs="Arial"/>
+          <w:sz w:val="22"/>
+          <w:szCs w:val="22"/>
+        </w:rPr>
+        <w:t xml:space="preserve">250 bp </w:t>
       </w:r>
       <w:r>
         <w:rPr>
@@ -13846,25 +13838,7 @@
           <w:sz w:val="22"/>
           <w:szCs w:val="22"/>
         </w:rPr>
-        <w:t xml:space="preserve">hole genome sequencing libraries were prepared using the KAPA </w:t>
-      </w:r>
-      <w:proofErr w:type="spellStart"/>
-      <w:r>
-        <w:rPr>
-          <w:rFonts w:ascii="Arial" w:hAnsi="Arial" w:cs="Arial"/>
-          <w:sz w:val="22"/>
-          <w:szCs w:val="22"/>
-        </w:rPr>
-        <w:t>HyperPlus</w:t>
-      </w:r>
-      <w:proofErr w:type="spellEnd"/>
-      <w:r>
-        <w:rPr>
-          <w:rFonts w:ascii="Arial" w:hAnsi="Arial" w:cs="Arial"/>
-          <w:sz w:val="22"/>
-          <w:szCs w:val="22"/>
-        </w:rPr>
-        <w:t xml:space="preserve"> kit (Roche). The fragmentation was performed </w:t>
+        <w:t xml:space="preserve">hole genome sequencing libraries were prepared using the KAPA HyperPlus kit (Roche). The fragmentation was performed </w:t>
       </w:r>
       <w:r>
         <w:rPr>
@@ -13920,43 +13894,7 @@
           <w:sz w:val="22"/>
           <w:szCs w:val="22"/>
         </w:rPr>
-        <w:t xml:space="preserve">800bp. Library amplification was done with dual-index primers for a total of 7 cycles, and the product library was cleaned 3 times with XP </w:t>
-      </w:r>
-      <w:proofErr w:type="spellStart"/>
-      <w:r>
-        <w:rPr>
-          <w:rFonts w:ascii="Arial" w:hAnsi="Arial" w:cs="Arial"/>
-          <w:sz w:val="22"/>
-          <w:szCs w:val="22"/>
-        </w:rPr>
-        <w:t>AMPure</w:t>
-      </w:r>
-      <w:proofErr w:type="spellEnd"/>
-      <w:r>
-        <w:rPr>
-          <w:rFonts w:ascii="Arial" w:hAnsi="Arial" w:cs="Arial"/>
-          <w:sz w:val="22"/>
-          <w:szCs w:val="22"/>
-        </w:rPr>
-        <w:t xml:space="preserve"> Beads (New England </w:t>
-      </w:r>
-      <w:proofErr w:type="spellStart"/>
-      <w:r>
-        <w:rPr>
-          <w:rFonts w:ascii="Arial" w:hAnsi="Arial" w:cs="Arial"/>
-          <w:sz w:val="22"/>
-          <w:szCs w:val="22"/>
-        </w:rPr>
-        <w:t>BioLabs</w:t>
-      </w:r>
-      <w:proofErr w:type="spellEnd"/>
-      <w:r>
-        <w:rPr>
-          <w:rFonts w:ascii="Arial" w:hAnsi="Arial" w:cs="Arial"/>
-          <w:sz w:val="22"/>
-          <w:szCs w:val="22"/>
-        </w:rPr>
-        <w:t xml:space="preserve">) </w:t>
+        <w:t xml:space="preserve">800bp. Library amplification was done with dual-index primers for a total of 7 cycles, and the product library was cleaned 3 times with XP AMPure Beads (New England BioLabs) </w:t>
       </w:r>
       <w:r>
         <w:rPr>
@@ -14165,43 +14103,7 @@
           <w:sz w:val="22"/>
           <w:szCs w:val="22"/>
         </w:rPr>
-        <w:t xml:space="preserve">The de-multiplexed and quality trimmed 16S amplicon reads from the </w:t>
-      </w:r>
-      <w:proofErr w:type="spellStart"/>
-      <w:r>
-        <w:rPr>
-          <w:rFonts w:ascii="Arial" w:hAnsi="Arial" w:cs="Arial"/>
-          <w:sz w:val="22"/>
-          <w:szCs w:val="22"/>
-        </w:rPr>
-        <w:t>MiSeq</w:t>
-      </w:r>
-      <w:proofErr w:type="spellEnd"/>
-      <w:r>
-        <w:rPr>
-          <w:rFonts w:ascii="Arial" w:hAnsi="Arial" w:cs="Arial"/>
-          <w:sz w:val="22"/>
-          <w:szCs w:val="22"/>
-        </w:rPr>
-        <w:t xml:space="preserve"> sequencer were processed with </w:t>
-      </w:r>
-      <w:proofErr w:type="spellStart"/>
-      <w:r>
-        <w:rPr>
-          <w:rFonts w:ascii="Arial" w:hAnsi="Arial" w:cs="Arial"/>
-          <w:sz w:val="22"/>
-          <w:szCs w:val="22"/>
-        </w:rPr>
-        <w:t>MacQIIME</w:t>
-      </w:r>
-      <w:proofErr w:type="spellEnd"/>
-      <w:r>
-        <w:rPr>
-          <w:rFonts w:ascii="Arial" w:hAnsi="Arial" w:cs="Arial"/>
-          <w:sz w:val="22"/>
-          <w:szCs w:val="22"/>
-        </w:rPr>
-        <w:t xml:space="preserve"> v1.9.1 </w:t>
+        <w:t xml:space="preserve">The de-multiplexed and quality trimmed 16S amplicon reads from the MiSeq sequencer were processed with MacQIIME v1.9.1 </w:t>
       </w:r>
       <w:r>
         <w:rPr>
@@ -14574,61 +14476,7 @@
           <w:sz w:val="22"/>
           <w:szCs w:val="22"/>
         </w:rPr>
-        <w:t xml:space="preserve">the two sites were compared by normalizing the OTU tables with normalize_table.py (default options), and then running beta_diversity.py (-m </w:t>
-      </w:r>
-      <w:proofErr w:type="spellStart"/>
-      <w:r>
-        <w:rPr>
-          <w:rFonts w:ascii="Arial" w:hAnsi="Arial" w:cs="Arial"/>
-          <w:sz w:val="22"/>
-          <w:szCs w:val="22"/>
-        </w:rPr>
-        <w:t>unweighted_unifrac</w:t>
-      </w:r>
-      <w:proofErr w:type="spellEnd"/>
-      <w:r>
-        <w:rPr>
-          <w:rFonts w:ascii="Arial" w:hAnsi="Arial" w:cs="Arial"/>
-          <w:sz w:val="22"/>
-          <w:szCs w:val="22"/>
-        </w:rPr>
-        <w:t xml:space="preserve">, </w:t>
-      </w:r>
-      <w:proofErr w:type="spellStart"/>
-      <w:r>
-        <w:rPr>
-          <w:rFonts w:ascii="Arial" w:hAnsi="Arial" w:cs="Arial"/>
-          <w:sz w:val="22"/>
-          <w:szCs w:val="22"/>
-        </w:rPr>
-        <w:t>weighted_unifrac</w:t>
-      </w:r>
-      <w:proofErr w:type="spellEnd"/>
-      <w:r>
-        <w:rPr>
-          <w:rFonts w:ascii="Arial" w:hAnsi="Arial" w:cs="Arial"/>
-          <w:sz w:val="22"/>
-          <w:szCs w:val="22"/>
-        </w:rPr>
-        <w:t xml:space="preserve">). The sample dissimilarity matrices were visualized on </w:t>
-      </w:r>
-      <w:proofErr w:type="spellStart"/>
-      <w:r>
-        <w:rPr>
-          <w:rFonts w:ascii="Arial" w:hAnsi="Arial" w:cs="Arial"/>
-          <w:sz w:val="22"/>
-          <w:szCs w:val="22"/>
-        </w:rPr>
-        <w:t>PCoA</w:t>
-      </w:r>
-      <w:proofErr w:type="spellEnd"/>
-      <w:r>
-        <w:rPr>
-          <w:rFonts w:ascii="Arial" w:hAnsi="Arial" w:cs="Arial"/>
-          <w:sz w:val="22"/>
-          <w:szCs w:val="22"/>
-        </w:rPr>
-        <w:t xml:space="preserve"> plots with principal_coordinates.py</w:t>
+        <w:t>the two sites were compared by normalizing the OTU tables with normalize_table.py (default options), and then running beta_diversity.py (-m unweighted_unifrac, weighted_unifrac). The sample dissimilarity matrices were visualized on PCoA plots with principal_coordinates.py</w:t>
       </w:r>
       <w:r>
         <w:rPr>
@@ -14652,16 +14500,7 @@
           <w:sz w:val="22"/>
           <w:szCs w:val="22"/>
         </w:rPr>
-        <w:t xml:space="preserve">clustered heat maps with </w:t>
-      </w:r>
-      <w:proofErr w:type="spellStart"/>
-      <w:r>
-        <w:rPr>
-          <w:rFonts w:ascii="Arial" w:hAnsi="Arial" w:cs="Arial"/>
-          <w:sz w:val="22"/>
-          <w:szCs w:val="22"/>
-        </w:rPr>
-        <w:t>cluster</w:t>
+        <w:t>clustered heat maps with cluster</w:t>
       </w:r>
       <w:r>
         <w:rPr>
@@ -14671,7 +14510,6 @@
         </w:rPr>
         <w:t>map</w:t>
       </w:r>
-      <w:proofErr w:type="spellEnd"/>
       <w:r>
         <w:rPr>
           <w:rFonts w:ascii="Arial" w:hAnsi="Arial" w:cs="Arial"/>
@@ -14688,23 +14526,13 @@
         </w:rPr>
         <w:t xml:space="preserve">in </w:t>
       </w:r>
-      <w:proofErr w:type="spellStart"/>
-      <w:r>
-        <w:rPr>
-          <w:rFonts w:ascii="Arial" w:hAnsi="Arial" w:cs="Arial"/>
-          <w:sz w:val="22"/>
-          <w:szCs w:val="22"/>
-        </w:rPr>
-        <w:t>Seaborn</w:t>
-      </w:r>
-      <w:proofErr w:type="spellEnd"/>
-      <w:r>
-        <w:rPr>
-          <w:rFonts w:ascii="Arial" w:hAnsi="Arial" w:cs="Arial"/>
-          <w:sz w:val="22"/>
-          <w:szCs w:val="22"/>
-        </w:rPr>
-        <w:t xml:space="preserve"> v0.8 </w:t>
+      <w:r>
+        <w:rPr>
+          <w:rFonts w:ascii="Arial" w:hAnsi="Arial" w:cs="Arial"/>
+          <w:sz w:val="22"/>
+          <w:szCs w:val="22"/>
+        </w:rPr>
+        <w:t xml:space="preserve">Seaborn v0.8 </w:t>
       </w:r>
       <w:r>
         <w:rPr>
@@ -14949,18 +14777,8 @@
           <w:sz w:val="22"/>
           <w:szCs w:val="22"/>
         </w:rPr>
-        <w:t>--method=</w:t>
-      </w:r>
-      <w:proofErr w:type="spellStart"/>
-      <w:r>
-        <w:rPr>
-          <w:rFonts w:ascii="Arial" w:hAnsi="Arial" w:cs="Arial"/>
-          <w:sz w:val="22"/>
-          <w:szCs w:val="22"/>
-        </w:rPr>
-        <w:t>permanova</w:t>
-      </w:r>
-      <w:proofErr w:type="spellEnd"/>
+        <w:t>--method=permanova</w:t>
+      </w:r>
       <w:r>
         <w:rPr>
           <w:rFonts w:ascii="Arial" w:hAnsi="Arial" w:cs="Arial"/>
@@ -15008,25 +14826,7 @@
           <w:szCs w:val="22"/>
         </w:rPr>
         <w:lastRenderedPageBreak/>
-        <w:t xml:space="preserve">Unweighted </w:t>
-      </w:r>
-      <w:proofErr w:type="spellStart"/>
-      <w:r>
-        <w:rPr>
-          <w:rFonts w:ascii="Arial" w:hAnsi="Arial" w:cs="Arial"/>
-          <w:sz w:val="22"/>
-          <w:szCs w:val="22"/>
-        </w:rPr>
-        <w:t>Unifrac</w:t>
-      </w:r>
-      <w:proofErr w:type="spellEnd"/>
-      <w:r>
-        <w:rPr>
-          <w:rFonts w:ascii="Arial" w:hAnsi="Arial" w:cs="Arial"/>
-          <w:sz w:val="22"/>
-          <w:szCs w:val="22"/>
-        </w:rPr>
-        <w:t xml:space="preserve"> dissimilarity </w:t>
+        <w:t xml:space="preserve">Unweighted Unifrac dissimilarity </w:t>
       </w:r>
       <w:r>
         <w:rPr>
@@ -15242,25 +15042,7 @@
           <w:sz w:val="22"/>
           <w:szCs w:val="22"/>
         </w:rPr>
-        <w:t xml:space="preserve"> on a UNIX cluster with 48 cores and 1024GB of RAM available. Read trimming and human contamination removal was done by the metaWRAP </w:t>
-      </w:r>
-      <w:proofErr w:type="spellStart"/>
-      <w:r>
-        <w:rPr>
-          <w:rFonts w:ascii="Arial" w:hAnsi="Arial" w:cs="Arial"/>
-          <w:sz w:val="22"/>
-          <w:szCs w:val="22"/>
-        </w:rPr>
-        <w:t>Read_qc</w:t>
-      </w:r>
-      <w:proofErr w:type="spellEnd"/>
-      <w:r>
-        <w:rPr>
-          <w:rFonts w:ascii="Arial" w:hAnsi="Arial" w:cs="Arial"/>
-          <w:sz w:val="22"/>
-          <w:szCs w:val="22"/>
-        </w:rPr>
-        <w:t xml:space="preserve"> module (default parameters) on each separate sample. The taxonomic profiling was done on the trimmed reads with the metaWRAP Kraken module </w:t>
+        <w:t xml:space="preserve"> on a UNIX cluster with 48 cores and 1024GB of RAM available. Read trimming and human contamination removal was done by the metaWRAP Read_qc module (default parameters) on each separate sample. The taxonomic profiling was done on the trimmed reads with the metaWRAP Kraken module </w:t>
       </w:r>
       <w:r>
         <w:rPr>
@@ -15359,7 +15141,6 @@
         </w:rPr>
         <w:t xml:space="preserve">individually assembled (for </w:t>
       </w:r>
-      <w:proofErr w:type="spellStart"/>
       <w:r>
         <w:rPr>
           <w:rFonts w:ascii="Arial" w:hAnsi="Arial" w:cs="Arial"/>
@@ -15369,7 +15150,6 @@
         </w:rPr>
         <w:t>pI</w:t>
       </w:r>
-      <w:proofErr w:type="spellEnd"/>
       <w:r>
         <w:rPr>
           <w:rFonts w:ascii="Arial" w:hAnsi="Arial" w:cs="Arial"/>
@@ -15409,25 +15189,7 @@
           <w:sz w:val="22"/>
           <w:szCs w:val="22"/>
         </w:rPr>
-        <w:t>with the metaWRAP Assembly module (--use-</w:t>
-      </w:r>
-      <w:proofErr w:type="spellStart"/>
-      <w:r>
-        <w:rPr>
-          <w:rFonts w:ascii="Arial" w:hAnsi="Arial" w:cs="Arial"/>
-          <w:sz w:val="22"/>
-          <w:szCs w:val="22"/>
-        </w:rPr>
-        <w:t>metastades</w:t>
-      </w:r>
-      <w:proofErr w:type="spellEnd"/>
-      <w:r>
-        <w:rPr>
-          <w:rFonts w:ascii="Arial" w:hAnsi="Arial" w:cs="Arial"/>
-          <w:sz w:val="22"/>
-          <w:szCs w:val="22"/>
-        </w:rPr>
-        <w:t xml:space="preserve"> option)</w:t>
+        <w:t>with the metaWRAP Assembly module (--use-metastades option)</w:t>
       </w:r>
       <w:r>
         <w:rPr>
@@ -15564,26 +15326,65 @@
           <w:sz w:val="22"/>
           <w:szCs w:val="22"/>
         </w:rPr>
-        <w:t xml:space="preserve">with the metaWRAP Binning module (--maxbin2 --concoct --metabat2 options) while using all the available samples for differential coverage information. The resulting bins were then consolidated into a final bin set with </w:t>
-      </w:r>
-      <w:proofErr w:type="spellStart"/>
-      <w:r>
-        <w:rPr>
-          <w:rFonts w:ascii="Arial" w:hAnsi="Arial" w:cs="Arial"/>
-          <w:sz w:val="22"/>
-          <w:szCs w:val="22"/>
-        </w:rPr>
-        <w:t>metaWRAP’</w:t>
-      </w:r>
-      <w:r>
-        <w:rPr>
-          <w:rFonts w:ascii="Arial" w:hAnsi="Arial" w:cs="Arial"/>
-          <w:sz w:val="22"/>
-          <w:szCs w:val="22"/>
-        </w:rPr>
-        <w:t>s</w:t>
-      </w:r>
-      <w:proofErr w:type="spellEnd"/>
+        <w:t>with the metaWRAP Binning module (--maxbin2 --concoct --metabat2 options) while using all the available samples for differential coverage information. The resulting bins were then consolidated into a final bin set with metaWRAP’</w:t>
+      </w:r>
+      <w:r>
+        <w:rPr>
+          <w:rFonts w:ascii="Arial" w:hAnsi="Arial" w:cs="Arial"/>
+          <w:sz w:val="22"/>
+          <w:szCs w:val="22"/>
+        </w:rPr>
+        <w:t>s Bin_refinement module (-c 70 -</w:t>
+      </w:r>
+      <w:r>
+        <w:rPr>
+          <w:rFonts w:ascii="Arial" w:hAnsi="Arial" w:cs="Arial"/>
+          <w:sz w:val="22"/>
+          <w:szCs w:val="22"/>
+        </w:rPr>
+        <w:t xml:space="preserve">x 5 options). The bins and the contig taxonomy were then visualized with the Blobology </w:t>
+      </w:r>
+      <w:r>
+        <w:rPr>
+          <w:rFonts w:ascii="Arial" w:hAnsi="Arial" w:cs="Arial"/>
+          <w:sz w:val="22"/>
+          <w:szCs w:val="22"/>
+        </w:rPr>
+        <w:fldChar w:fldCharType="begin"/>
+      </w:r>
+      <w:r>
+        <w:rPr>
+          <w:rFonts w:ascii="Arial" w:hAnsi="Arial" w:cs="Arial"/>
+          <w:sz w:val="22"/>
+          <w:szCs w:val="22"/>
+        </w:rPr>
+        <w:instrText xml:space="preserve"> ADDIN EN.CITE &lt;EndNote&gt;&lt;Cite&gt;&lt;Author&gt;Kumar&lt;/Author&gt;&lt;Year&gt;2013&lt;/Year&gt;&lt;RecNum&gt;8279&lt;/RecNum&gt;&lt;DisplayText&gt;[35]&lt;/DisplayText&gt;&lt;record&gt;&lt;rec-number&gt;8279&lt;/rec-number&gt;&lt;foreign-keys&gt;&lt;key app="EN" db-id="vawrdvfvexr9z1e5pd0p92dt2dzpvp0ezpsr" timestamp="0"&gt;8279&lt;/key&gt;&lt;/foreign-keys&gt;&lt;ref-type name="Journal Article"&gt;17&lt;/ref-type&gt;&lt;contributors&gt;&lt;authors&gt;&lt;author&gt;Kumar, Sujai&lt;/author&gt;&lt;author&gt;Jones, Martin&lt;/author&gt;&lt;author&gt;Koutsovoulos, Georgios&lt;/author&gt;&lt;author&gt;Clarke, Michael&lt;/author&gt;&lt;author&gt;Blaxter, Mark&lt;/author&gt;&lt;/authors&gt;&lt;/contributors&gt;&lt;titles&gt;&lt;title&gt;Blobology: exploring raw genome data for contaminants, symbionts and parasites using taxon-annotated GC-coverage plots&lt;/title&gt;&lt;secondary-title&gt;Frontiers in Genetics&lt;/secondary-title&gt;&lt;/titles&gt;&lt;pages&gt;237&lt;/pages&gt;&lt;volume&gt;4&lt;/volume&gt;&lt;dates&gt;&lt;year&gt;2013&lt;/year&gt;&lt;pub-dates&gt;&lt;date&gt;11/29&amp;#xD;10/01/received&amp;#xD;10/23/accepted&lt;/date&gt;&lt;/pub-dates&gt;&lt;/dates&gt;&lt;publisher&gt;Frontiers Media S.A.&lt;/publisher&gt;&lt;isbn&gt;1664-8021&lt;/isbn&gt;&lt;accession-num&gt;PMC3843372&lt;/accession-num&gt;&lt;urls&gt;&lt;related-urls&gt;&lt;url&gt;http://www.ncbi.nlm.nih.gov/pmc/articles/PMC3843372/&lt;/url&gt;&lt;/related-urls&gt;&lt;/urls&gt;&lt;electronic-resource-num&gt;10.3389/fgene.2013.00237&lt;/electronic-resource-num&gt;&lt;remote-database-name&gt;PMC&lt;/remote-database-name&gt;&lt;/record&gt;&lt;/Cite&gt;&lt;/EndNote&gt;</w:instrText>
+      </w:r>
+      <w:r>
+        <w:rPr>
+          <w:rFonts w:ascii="Arial" w:hAnsi="Arial" w:cs="Arial"/>
+          <w:sz w:val="22"/>
+          <w:szCs w:val="22"/>
+        </w:rPr>
+        <w:fldChar w:fldCharType="separate"/>
+      </w:r>
+      <w:r>
+        <w:rPr>
+          <w:rFonts w:ascii="Arial" w:hAnsi="Arial" w:cs="Arial"/>
+          <w:noProof/>
+          <w:sz w:val="22"/>
+          <w:szCs w:val="22"/>
+        </w:rPr>
+        <w:t>[35]</w:t>
+      </w:r>
+      <w:r>
+        <w:rPr>
+          <w:rFonts w:ascii="Arial" w:hAnsi="Arial" w:cs="Arial"/>
+          <w:sz w:val="22"/>
+          <w:szCs w:val="22"/>
+        </w:rPr>
+        <w:fldChar w:fldCharType="end"/>
+      </w:r>
       <w:r>
         <w:rPr>
           <w:rFonts w:ascii="Arial" w:hAnsi="Arial" w:cs="Arial"/>
@@ -15592,49 +15393,21 @@
         </w:rPr>
         <w:t xml:space="preserve"> </w:t>
       </w:r>
-      <w:proofErr w:type="spellStart"/>
-      <w:r>
-        <w:rPr>
-          <w:rFonts w:ascii="Arial" w:hAnsi="Arial" w:cs="Arial"/>
-          <w:sz w:val="22"/>
-          <w:szCs w:val="22"/>
-        </w:rPr>
-        <w:t>Bin_refinement</w:t>
-      </w:r>
-      <w:proofErr w:type="spellEnd"/>
-      <w:r>
-        <w:rPr>
-          <w:rFonts w:ascii="Arial" w:hAnsi="Arial" w:cs="Arial"/>
-          <w:sz w:val="22"/>
-          <w:szCs w:val="22"/>
-        </w:rPr>
-        <w:t xml:space="preserve"> module (-c 70 -</w:t>
-      </w:r>
-      <w:r>
-        <w:rPr>
-          <w:rFonts w:ascii="Arial" w:hAnsi="Arial" w:cs="Arial"/>
-          <w:sz w:val="22"/>
-          <w:szCs w:val="22"/>
-        </w:rPr>
-        <w:t xml:space="preserve">x 5 options). The bins and the contig taxonomy were then visualized with the </w:t>
-      </w:r>
-      <w:proofErr w:type="spellStart"/>
-      <w:r>
-        <w:rPr>
-          <w:rFonts w:ascii="Arial" w:hAnsi="Arial" w:cs="Arial"/>
-          <w:sz w:val="22"/>
-          <w:szCs w:val="22"/>
-        </w:rPr>
-        <w:t>Blobology</w:t>
-      </w:r>
-      <w:proofErr w:type="spellEnd"/>
-      <w:r>
-        <w:rPr>
-          <w:rFonts w:ascii="Arial" w:hAnsi="Arial" w:cs="Arial"/>
-          <w:sz w:val="22"/>
-          <w:szCs w:val="22"/>
-        </w:rPr>
-        <w:t xml:space="preserve"> </w:t>
+      <w:r>
+        <w:rPr>
+          <w:rFonts w:ascii="Arial" w:hAnsi="Arial" w:cs="Arial"/>
+          <w:sz w:val="22"/>
+          <w:szCs w:val="22"/>
+        </w:rPr>
+        <w:t xml:space="preserve">module (--bins option specified), classified with the Classify_bins module (default parameters), and quantified </w:t>
+      </w:r>
+      <w:r>
+        <w:rPr>
+          <w:rFonts w:ascii="Arial" w:hAnsi="Arial" w:cs="Arial"/>
+          <w:sz w:val="22"/>
+          <w:szCs w:val="22"/>
+        </w:rPr>
+        <w:t xml:space="preserve">by Salmon </w:t>
       </w:r>
       <w:r>
         <w:rPr>
@@ -15650,7 +15423,7 @@
           <w:sz w:val="22"/>
           <w:szCs w:val="22"/>
         </w:rPr>
-        <w:instrText xml:space="preserve"> ADDIN EN.CITE &lt;EndNote&gt;&lt;Cite&gt;&lt;Author&gt;Kumar&lt;/Author&gt;&lt;Year&gt;2013&lt;/Year&gt;&lt;RecNum&gt;8279&lt;/RecNum&gt;&lt;DisplayText&gt;[35]&lt;/DisplayText&gt;&lt;record&gt;&lt;rec-number&gt;8279&lt;/rec-number&gt;&lt;foreign-keys&gt;&lt;key app="EN" db-id="vawrdvfvexr9z1e5pd0p92dt2dzpvp0ezpsr" timestamp="0"&gt;8279&lt;/key&gt;&lt;/foreign-keys&gt;&lt;ref-type name="Journal Article"&gt;17&lt;/ref-type&gt;&lt;contributors&gt;&lt;authors&gt;&lt;author&gt;Kumar, Sujai&lt;/author&gt;&lt;author&gt;Jones, Martin&lt;/author&gt;&lt;author&gt;Koutsovoulos, Georgios&lt;/author&gt;&lt;author&gt;Clarke, Michael&lt;/author&gt;&lt;author&gt;Blaxter, Mark&lt;/author&gt;&lt;/authors&gt;&lt;/contributors&gt;&lt;titles&gt;&lt;title&gt;Blobology: exploring raw genome data for contaminants, symbionts and parasites using taxon-annotated GC-coverage plots&lt;/title&gt;&lt;secondary-title&gt;Frontiers in Genetics&lt;/secondary-title&gt;&lt;/titles&gt;&lt;pages&gt;237&lt;/pages&gt;&lt;volume&gt;4&lt;/volume&gt;&lt;dates&gt;&lt;year&gt;2013&lt;/year&gt;&lt;pub-dates&gt;&lt;date&gt;11/29&amp;#xD;10/01/received&amp;#xD;10/23/accepted&lt;/date&gt;&lt;/pub-dates&gt;&lt;/dates&gt;&lt;publisher&gt;Frontiers Media S.A.&lt;/publisher&gt;&lt;isbn&gt;1664-8021&lt;/isbn&gt;&lt;accession-num&gt;PMC3843372&lt;/accession-num&gt;&lt;urls&gt;&lt;related-urls&gt;&lt;url&gt;http://www.ncbi.nlm.nih.gov/pmc/articles/PMC3843372/&lt;/url&gt;&lt;/related-urls&gt;&lt;/urls&gt;&lt;electronic-resource-num&gt;10.3389/fgene.2013.00237&lt;/electronic-resource-num&gt;&lt;remote-database-name&gt;PMC&lt;/remote-database-name&gt;&lt;/record&gt;&lt;/Cite&gt;&lt;/EndNote&gt;</w:instrText>
+        <w:instrText xml:space="preserve"> ADDIN EN.CITE &lt;EndNote&gt;&lt;Cite&gt;&lt;Author&gt;Patro&lt;/Author&gt;&lt;Year&gt;2017&lt;/Year&gt;&lt;RecNum&gt;8556&lt;/RecNum&gt;&lt;DisplayText&gt;[36]&lt;/DisplayText&gt;&lt;record&gt;&lt;rec-number&gt;8556&lt;/rec-number&gt;&lt;foreign-keys&gt;&lt;key app="EN" db-id="vawrdvfvexr9z1e5pd0p92dt2dzpvp0ezpsr" timestamp="1518098080"&gt;8556&lt;/key&gt;&lt;/foreign-keys&gt;&lt;ref-type name="Journal Article"&gt;17&lt;/ref-type&gt;&lt;contributors&gt;&lt;authors&gt;&lt;author&gt;Patro, R.&lt;/author&gt;&lt;author&gt;Duggal, G.&lt;/author&gt;&lt;author&gt;Love, M. I.&lt;/author&gt;&lt;author&gt;Irizarry, R. A.&lt;/author&gt;&lt;author&gt;Kingsford, C.&lt;/author&gt;&lt;/authors&gt;&lt;/contributors&gt;&lt;auth-address&gt;Department of Computer Science, Stony Brook University, Stony Brook, New York, USA.&amp;#xD;DNAnexus, Mountain View, California, USA.&amp;#xD;Department of Biostatistics and Computational Biology, Dana-Farber Cancer Institute, Cambridge, Massachusetts, USA.&amp;#xD;Department of Biostatistics, Harvard T.H. Chan School of Public Health, Cambridge, Massachusetts, USA.&amp;#xD;Computational Biology Department, Carnegie Mellon University, Pittsburgh, Pennsylvania, USA.&lt;/auth-address&gt;&lt;titles&gt;&lt;title&gt;Salmon provides fast and bias-aware quantification of transcript expression&lt;/title&gt;&lt;secondary-title&gt;Nat Methods&lt;/secondary-title&gt;&lt;/titles&gt;&lt;periodical&gt;&lt;full-title&gt;Nat Methods&lt;/full-title&gt;&lt;/periodical&gt;&lt;pages&gt;417-419&lt;/pages&gt;&lt;volume&gt;14&lt;/volume&gt;&lt;number&gt;4&lt;/number&gt;&lt;keywords&gt;&lt;keyword&gt;*Algorithms&lt;/keyword&gt;&lt;keyword&gt;Base Composition&lt;/keyword&gt;&lt;keyword&gt;Bayes Theorem&lt;/keyword&gt;&lt;keyword&gt;Gene Expression Profiling/methods/statistics &amp;amp; numerical data&lt;/keyword&gt;&lt;keyword&gt;Sequence Analysis, RNA/*methods/statistics &amp;amp; numerical data&lt;/keyword&gt;&lt;/keywords&gt;&lt;dates&gt;&lt;year&gt;2017&lt;/year&gt;&lt;pub-dates&gt;&lt;date&gt;Apr&lt;/date&gt;&lt;/pub-dates&gt;&lt;/dates&gt;&lt;isbn&gt;1548-7105 (Electronic)&amp;#xD;1548-7091 (Linking)&lt;/isbn&gt;&lt;accession-num&gt;28263959&lt;/accession-num&gt;&lt;urls&gt;&lt;related-urls&gt;&lt;url&gt;https://www.ncbi.nlm.nih.gov/pubmed/28263959&lt;/url&gt;&lt;/related-urls&gt;&lt;/urls&gt;&lt;custom2&gt;PMC5600148&lt;/custom2&gt;&lt;electronic-resource-num&gt;10.1038/nmeth.4197&lt;/electronic-resource-num&gt;&lt;/record&gt;&lt;/Cite&gt;&lt;/EndNote&gt;</w:instrText>
       </w:r>
       <w:r>
         <w:rPr>
@@ -15667,7 +15440,7 @@
           <w:sz w:val="22"/>
           <w:szCs w:val="22"/>
         </w:rPr>
-        <w:t>[35]</w:t>
+        <w:t>[36]</w:t>
       </w:r>
       <w:r>
         <w:rPr>
@@ -15683,89 +15456,6 @@
           <w:sz w:val="22"/>
           <w:szCs w:val="22"/>
         </w:rPr>
-        <w:t xml:space="preserve"> </w:t>
-      </w:r>
-      <w:r>
-        <w:rPr>
-          <w:rFonts w:ascii="Arial" w:hAnsi="Arial" w:cs="Arial"/>
-          <w:sz w:val="22"/>
-          <w:szCs w:val="22"/>
-        </w:rPr>
-        <w:t xml:space="preserve">module (--bins option specified), classified with the </w:t>
-      </w:r>
-      <w:proofErr w:type="spellStart"/>
-      <w:r>
-        <w:rPr>
-          <w:rFonts w:ascii="Arial" w:hAnsi="Arial" w:cs="Arial"/>
-          <w:sz w:val="22"/>
-          <w:szCs w:val="22"/>
-        </w:rPr>
-        <w:t>Classify_bins</w:t>
-      </w:r>
-      <w:proofErr w:type="spellEnd"/>
-      <w:r>
-        <w:rPr>
-          <w:rFonts w:ascii="Arial" w:hAnsi="Arial" w:cs="Arial"/>
-          <w:sz w:val="22"/>
-          <w:szCs w:val="22"/>
-        </w:rPr>
-        <w:t xml:space="preserve"> module (default parameters), and quantified </w:t>
-      </w:r>
-      <w:r>
-        <w:rPr>
-          <w:rFonts w:ascii="Arial" w:hAnsi="Arial" w:cs="Arial"/>
-          <w:sz w:val="22"/>
-          <w:szCs w:val="22"/>
-        </w:rPr>
-        <w:t xml:space="preserve">by Salmon </w:t>
-      </w:r>
-      <w:r>
-        <w:rPr>
-          <w:rFonts w:ascii="Arial" w:hAnsi="Arial" w:cs="Arial"/>
-          <w:sz w:val="22"/>
-          <w:szCs w:val="22"/>
-        </w:rPr>
-        <w:fldChar w:fldCharType="begin"/>
-      </w:r>
-      <w:r>
-        <w:rPr>
-          <w:rFonts w:ascii="Arial" w:hAnsi="Arial" w:cs="Arial"/>
-          <w:sz w:val="22"/>
-          <w:szCs w:val="22"/>
-        </w:rPr>
-        <w:instrText xml:space="preserve"> ADDIN EN.CITE &lt;EndNote&gt;&lt;Cite&gt;&lt;Author&gt;Patro&lt;/Author&gt;&lt;Year&gt;2017&lt;/Year&gt;&lt;RecNum&gt;8556&lt;/RecNum&gt;&lt;DisplayText&gt;[36]&lt;/DisplayText&gt;&lt;record&gt;&lt;rec-number&gt;8556&lt;/rec-number&gt;&lt;foreign-keys&gt;&lt;key app="EN" db-id="vawrdvfvexr9z1e5pd0p92dt2dzpvp0ezpsr" timestamp="1518098080"&gt;8556&lt;/key&gt;&lt;/foreign-keys&gt;&lt;ref-type name="Journal Article"&gt;17&lt;/ref-type&gt;&lt;contributors&gt;&lt;authors&gt;&lt;author&gt;Patro, R.&lt;/author&gt;&lt;author&gt;Duggal, G.&lt;/author&gt;&lt;author&gt;Love, M. I.&lt;/author&gt;&lt;author&gt;Irizarry, R. A.&lt;/author&gt;&lt;author&gt;Kingsford, C.&lt;/author&gt;&lt;/authors&gt;&lt;/contributors&gt;&lt;auth-address&gt;Department of Computer Science, Stony Brook University, Stony Brook, New York, USA.&amp;#xD;DNAnexus, Mountain View, California, USA.&amp;#xD;Department of Biostatistics and Computational Biology, Dana-Farber Cancer Institute, Cambridge, Massachusetts, USA.&amp;#xD;Department of Biostatistics, Harvard T.H. Chan School of Public Health, Cambridge, Massachusetts, USA.&amp;#xD;Computational Biology Department, Carnegie Mellon University, Pittsburgh, Pennsylvania, USA.&lt;/auth-address&gt;&lt;titles&gt;&lt;title&gt;Salmon provides fast and bias-aware quantification of transcript expression&lt;/title&gt;&lt;secondary-title&gt;Nat Methods&lt;/secondary-title&gt;&lt;/titles&gt;&lt;periodical&gt;&lt;full-title&gt;Nat Methods&lt;/full-title&gt;&lt;/periodical&gt;&lt;pages&gt;417-419&lt;/pages&gt;&lt;volume&gt;14&lt;/volume&gt;&lt;number&gt;4&lt;/number&gt;&lt;keywords&gt;&lt;keyword&gt;*Algorithms&lt;/keyword&gt;&lt;keyword&gt;Base Composition&lt;/keyword&gt;&lt;keyword&gt;Bayes Theorem&lt;/keyword&gt;&lt;keyword&gt;Gene Expression Profiling/methods/statistics &amp;amp; numerical data&lt;/keyword&gt;&lt;keyword&gt;Sequence Analysis, RNA/*methods/statistics &amp;amp; numerical data&lt;/keyword&gt;&lt;/keywords&gt;&lt;dates&gt;&lt;year&gt;2017&lt;/year&gt;&lt;pub-dates&gt;&lt;date&gt;Apr&lt;/date&gt;&lt;/pub-dates&gt;&lt;/dates&gt;&lt;isbn&gt;1548-7105 (Electronic)&amp;#xD;1548-7091 (Linking)&lt;/isbn&gt;&lt;accession-num&gt;28263959&lt;/accession-num&gt;&lt;urls&gt;&lt;related-urls&gt;&lt;url&gt;https://www.ncbi.nlm.nih.gov/pubmed/28263959&lt;/url&gt;&lt;/related-urls&gt;&lt;/urls&gt;&lt;custom2&gt;PMC5600148&lt;/custom2&gt;&lt;electronic-resource-num&gt;10.1038/nmeth.4197&lt;/electronic-resource-num&gt;&lt;/record&gt;&lt;/Cite&gt;&lt;/EndNote&gt;</w:instrText>
-      </w:r>
-      <w:r>
-        <w:rPr>
-          <w:rFonts w:ascii="Arial" w:hAnsi="Arial" w:cs="Arial"/>
-          <w:sz w:val="22"/>
-          <w:szCs w:val="22"/>
-        </w:rPr>
-        <w:fldChar w:fldCharType="separate"/>
-      </w:r>
-      <w:r>
-        <w:rPr>
-          <w:rFonts w:ascii="Arial" w:hAnsi="Arial" w:cs="Arial"/>
-          <w:noProof/>
-          <w:sz w:val="22"/>
-          <w:szCs w:val="22"/>
-        </w:rPr>
-        <w:t>[36]</w:t>
-      </w:r>
-      <w:r>
-        <w:rPr>
-          <w:rFonts w:ascii="Arial" w:hAnsi="Arial" w:cs="Arial"/>
-          <w:sz w:val="22"/>
-          <w:szCs w:val="22"/>
-        </w:rPr>
-        <w:fldChar w:fldCharType="end"/>
-      </w:r>
-      <w:r>
-        <w:rPr>
-          <w:rFonts w:ascii="Arial" w:hAnsi="Arial" w:cs="Arial"/>
-          <w:sz w:val="22"/>
-          <w:szCs w:val="22"/>
-        </w:rPr>
         <w:t xml:space="preserve"> with </w:t>
       </w:r>
       <w:r>
@@ -15774,25 +15464,7 @@
           <w:sz w:val="22"/>
           <w:szCs w:val="22"/>
         </w:rPr>
-        <w:t xml:space="preserve">the </w:t>
-      </w:r>
-      <w:proofErr w:type="spellStart"/>
-      <w:r>
-        <w:rPr>
-          <w:rFonts w:ascii="Arial" w:hAnsi="Arial" w:cs="Arial"/>
-          <w:sz w:val="22"/>
-          <w:szCs w:val="22"/>
-        </w:rPr>
-        <w:t>Quant_bins</w:t>
-      </w:r>
-      <w:proofErr w:type="spellEnd"/>
-      <w:r>
-        <w:rPr>
-          <w:rFonts w:ascii="Arial" w:hAnsi="Arial" w:cs="Arial"/>
-          <w:sz w:val="22"/>
-          <w:szCs w:val="22"/>
-        </w:rPr>
-        <w:t xml:space="preserve"> module (default parameters). </w:t>
+        <w:t xml:space="preserve">the Quant_bins module (default parameters). </w:t>
       </w:r>
       <w:r>
         <w:rPr>
@@ -15816,16 +15488,7 @@
           <w:sz w:val="22"/>
           <w:szCs w:val="22"/>
         </w:rPr>
-        <w:t xml:space="preserve">with the </w:t>
-      </w:r>
-      <w:proofErr w:type="spellStart"/>
-      <w:r>
-        <w:rPr>
-          <w:rFonts w:ascii="Arial" w:hAnsi="Arial" w:cs="Arial"/>
-          <w:sz w:val="22"/>
-          <w:szCs w:val="22"/>
-        </w:rPr>
-        <w:t>metaW</w:t>
+        <w:t>with the metaW</w:t>
       </w:r>
       <w:r>
         <w:rPr>
@@ -15841,34 +15504,7 @@
           <w:sz w:val="22"/>
           <w:szCs w:val="22"/>
         </w:rPr>
-        <w:t>RP’s</w:t>
-      </w:r>
-      <w:proofErr w:type="spellEnd"/>
-      <w:r>
-        <w:rPr>
-          <w:rFonts w:ascii="Arial" w:hAnsi="Arial" w:cs="Arial"/>
-          <w:sz w:val="22"/>
-          <w:szCs w:val="22"/>
-        </w:rPr>
-        <w:t xml:space="preserve"> </w:t>
-      </w:r>
-      <w:proofErr w:type="spellStart"/>
-      <w:r>
-        <w:rPr>
-          <w:rFonts w:ascii="Arial" w:hAnsi="Arial" w:cs="Arial"/>
-          <w:sz w:val="22"/>
-          <w:szCs w:val="22"/>
-        </w:rPr>
-        <w:t>Quant_bins</w:t>
-      </w:r>
-      <w:proofErr w:type="spellEnd"/>
-      <w:r>
-        <w:rPr>
-          <w:rFonts w:ascii="Arial" w:hAnsi="Arial" w:cs="Arial"/>
-          <w:sz w:val="22"/>
-          <w:szCs w:val="22"/>
-        </w:rPr>
-        <w:t xml:space="preserve"> module, and the weighted contig abundance calculated by multiplying the </w:t>
+        <w:t xml:space="preserve">RP’s Quant_bins module, and the weighted contig abundance calculated by multiplying the </w:t>
       </w:r>
       <w:r>
         <w:rPr>
@@ -16305,7 +15941,6 @@
         </w:rPr>
         <w:t>Isoelectric point (</w:t>
       </w:r>
-      <w:proofErr w:type="spellStart"/>
       <w:r>
         <w:rPr>
           <w:rFonts w:ascii="Arial" w:hAnsi="Arial" w:cs="Arial"/>
@@ -16316,7 +15951,6 @@
         </w:rPr>
         <w:t>pI</w:t>
       </w:r>
-      <w:proofErr w:type="spellEnd"/>
       <w:r>
         <w:rPr>
           <w:rFonts w:ascii="Arial" w:hAnsi="Arial" w:cs="Arial"/>
@@ -16449,7 +16083,6 @@
         </w:rPr>
         <w:t xml:space="preserve">, and the </w:t>
       </w:r>
-      <w:proofErr w:type="spellStart"/>
       <w:r>
         <w:rPr>
           <w:rFonts w:ascii="Arial" w:hAnsi="Arial" w:cs="Arial"/>
@@ -16459,32 +16092,13 @@
         </w:rPr>
         <w:t>pI</w:t>
       </w:r>
-      <w:proofErr w:type="spellEnd"/>
-      <w:r>
-        <w:rPr>
-          <w:rFonts w:ascii="Arial" w:hAnsi="Arial" w:cs="Arial"/>
-          <w:sz w:val="22"/>
-          <w:szCs w:val="22"/>
-        </w:rPr>
-        <w:t xml:space="preserve"> of each ORF was calculate with </w:t>
-      </w:r>
-      <w:proofErr w:type="spellStart"/>
-      <w:r>
-        <w:rPr>
-          <w:rFonts w:ascii="Arial" w:hAnsi="Arial" w:cs="Arial"/>
-          <w:sz w:val="22"/>
-          <w:szCs w:val="22"/>
-        </w:rPr>
-        <w:t>ProPAS</w:t>
-      </w:r>
-      <w:proofErr w:type="spellEnd"/>
-      <w:r>
-        <w:rPr>
-          <w:rFonts w:ascii="Arial" w:hAnsi="Arial" w:cs="Arial"/>
-          <w:sz w:val="22"/>
-          <w:szCs w:val="22"/>
-        </w:rPr>
-        <w:t xml:space="preserve"> </w:t>
+      <w:r>
+        <w:rPr>
+          <w:rFonts w:ascii="Arial" w:hAnsi="Arial" w:cs="Arial"/>
+          <w:sz w:val="22"/>
+          <w:szCs w:val="22"/>
+        </w:rPr>
+        <w:t xml:space="preserve"> of each ORF was calculate with ProPAS </w:t>
       </w:r>
       <w:r>
         <w:rPr>
@@ -16535,7 +16149,6 @@
         </w:rPr>
         <w:t xml:space="preserve">. The average </w:t>
       </w:r>
-      <w:proofErr w:type="spellStart"/>
       <w:r>
         <w:rPr>
           <w:rFonts w:ascii="Arial" w:hAnsi="Arial" w:cs="Arial"/>
@@ -16545,7 +16158,6 @@
         </w:rPr>
         <w:t>pI</w:t>
       </w:r>
-      <w:proofErr w:type="spellEnd"/>
       <w:r>
         <w:rPr>
           <w:rFonts w:ascii="Arial" w:hAnsi="Arial" w:cs="Arial"/>
@@ -16554,7 +16166,6 @@
         </w:rPr>
         <w:t xml:space="preserve"> of the entire gene pool as well as individual taxa were calculated from the average </w:t>
       </w:r>
-      <w:proofErr w:type="spellStart"/>
       <w:r>
         <w:rPr>
           <w:rFonts w:ascii="Arial" w:hAnsi="Arial" w:cs="Arial"/>
@@ -16564,7 +16175,6 @@
         </w:rPr>
         <w:t>pI</w:t>
       </w:r>
-      <w:proofErr w:type="spellEnd"/>
       <w:r>
         <w:rPr>
           <w:rFonts w:ascii="Arial" w:hAnsi="Arial" w:cs="Arial"/>
@@ -17219,7 +16829,6 @@
         </w:rPr>
         <w:t xml:space="preserve">, and average </w:t>
       </w:r>
-      <w:proofErr w:type="spellStart"/>
       <w:r>
         <w:rPr>
           <w:rFonts w:ascii="Arial" w:hAnsi="Arial" w:cs="Arial"/>
@@ -17230,7 +16839,6 @@
         </w:rPr>
         <w:t>pI</w:t>
       </w:r>
-      <w:proofErr w:type="spellEnd"/>
       <w:r>
         <w:rPr>
           <w:rFonts w:ascii="Arial" w:hAnsi="Arial" w:cs="Arial"/>
@@ -17483,23 +17091,13 @@
         </w:rPr>
         <w:t xml:space="preserve">with </w:t>
       </w:r>
-      <w:proofErr w:type="spellStart"/>
-      <w:r>
-        <w:rPr>
-          <w:rFonts w:ascii="Arial" w:hAnsi="Arial" w:cs="Arial"/>
-          <w:sz w:val="22"/>
-          <w:szCs w:val="22"/>
-        </w:rPr>
-        <w:t>Seaborn</w:t>
-      </w:r>
-      <w:proofErr w:type="spellEnd"/>
-      <w:r>
-        <w:rPr>
-          <w:rFonts w:ascii="Arial" w:hAnsi="Arial" w:cs="Arial"/>
-          <w:sz w:val="22"/>
-          <w:szCs w:val="22"/>
-        </w:rPr>
-        <w:t xml:space="preserve"> v0.8 </w:t>
+      <w:r>
+        <w:rPr>
+          <w:rFonts w:ascii="Arial" w:hAnsi="Arial" w:cs="Arial"/>
+          <w:sz w:val="22"/>
+          <w:szCs w:val="22"/>
+        </w:rPr>
+        <w:t xml:space="preserve">Seaborn v0.8 </w:t>
       </w:r>
       <w:r>
         <w:rPr>
@@ -17664,25 +17262,7 @@
           <w:sz w:val="22"/>
           <w:szCs w:val="22"/>
         </w:rPr>
-        <w:t xml:space="preserve"> (method=’average’, metric=’</w:t>
-      </w:r>
-      <w:proofErr w:type="spellStart"/>
-      <w:r>
-        <w:rPr>
-          <w:rFonts w:ascii="Arial" w:hAnsi="Arial" w:cs="Arial"/>
-          <w:sz w:val="22"/>
-          <w:szCs w:val="22"/>
-        </w:rPr>
-        <w:t>euclidean</w:t>
-      </w:r>
-      <w:proofErr w:type="spellEnd"/>
-      <w:r>
-        <w:rPr>
-          <w:rFonts w:ascii="Arial" w:hAnsi="Arial" w:cs="Arial"/>
-          <w:sz w:val="22"/>
-          <w:szCs w:val="22"/>
-        </w:rPr>
-        <w:t>’)</w:t>
+        <w:t xml:space="preserve"> (method=’average’, metric=’euclidean’)</w:t>
       </w:r>
       <w:r>
         <w:rPr>
@@ -17739,7 +17319,6 @@
         </w:rPr>
         <w:t xml:space="preserve">, as well as differences in </w:t>
       </w:r>
-      <w:proofErr w:type="spellStart"/>
       <w:r>
         <w:rPr>
           <w:rFonts w:ascii="Arial" w:hAnsi="Arial" w:cs="Arial"/>
@@ -17750,7 +17329,6 @@
         </w:rPr>
         <w:t>pI</w:t>
       </w:r>
-      <w:proofErr w:type="spellEnd"/>
       <w:r>
         <w:rPr>
           <w:rFonts w:ascii="Arial" w:hAnsi="Arial" w:cs="Arial"/>
@@ -17812,56 +17390,16 @@
           <w:sz w:val="22"/>
           <w:szCs w:val="22"/>
         </w:rPr>
-        <w:t xml:space="preserve"> clustering was determined with </w:t>
-      </w:r>
-      <w:proofErr w:type="spellStart"/>
-      <w:r>
-        <w:rPr>
-          <w:rFonts w:ascii="Arial" w:hAnsi="Arial" w:cs="Arial"/>
-          <w:color w:val="282625"/>
-          <w:sz w:val="22"/>
-          <w:szCs w:val="22"/>
-        </w:rPr>
-        <w:t>SigClust</w:t>
-      </w:r>
-      <w:proofErr w:type="spellEnd"/>
-      <w:r>
-        <w:rPr>
-          <w:rFonts w:ascii="Arial" w:hAnsi="Arial" w:cs="Arial"/>
-          <w:color w:val="282625"/>
-          <w:sz w:val="22"/>
-          <w:szCs w:val="22"/>
-        </w:rPr>
-        <w:t xml:space="preserve"> (</w:t>
-      </w:r>
-      <w:proofErr w:type="spellStart"/>
-      <w:r>
-        <w:rPr>
-          <w:rFonts w:ascii="Arial" w:hAnsi="Arial" w:cs="Arial"/>
-          <w:color w:val="282625"/>
-          <w:sz w:val="22"/>
-          <w:szCs w:val="22"/>
-        </w:rPr>
-        <w:t>ns</w:t>
-      </w:r>
-      <w:r>
-        <w:rPr>
-          <w:rFonts w:ascii="Arial" w:hAnsi="Arial" w:cs="Arial"/>
-          <w:color w:val="282625"/>
-          <w:sz w:val="22"/>
-          <w:szCs w:val="22"/>
-        </w:rPr>
-        <w:t>im</w:t>
-      </w:r>
-      <w:proofErr w:type="spellEnd"/>
-      <w:r>
-        <w:rPr>
-          <w:rFonts w:ascii="Arial" w:hAnsi="Arial" w:cs="Arial"/>
-          <w:color w:val="282625"/>
-          <w:sz w:val="22"/>
-          <w:szCs w:val="22"/>
-        </w:rPr>
-        <w:t>=1000</w:t>
+        <w:t xml:space="preserve"> clustering was determined with SigClust (ns</w:t>
+      </w:r>
+      <w:r>
+        <w:rPr>
+          <w:rFonts w:ascii="Arial" w:hAnsi="Arial" w:cs="Arial"/>
+          <w:color w:val="282625"/>
+          <w:sz w:val="22"/>
+          <w:szCs w:val="22"/>
+        </w:rPr>
+        <w:t>im=1000</w:t>
       </w:r>
       <w:r>
         <w:rPr>
@@ -17872,25 +17410,14 @@
         </w:rPr>
         <w:t xml:space="preserve">, </w:t>
       </w:r>
-      <w:proofErr w:type="spellStart"/>
-      <w:r>
-        <w:rPr>
-          <w:rFonts w:ascii="Arial" w:hAnsi="Arial" w:cs="Arial"/>
-          <w:color w:val="282625"/>
-          <w:sz w:val="22"/>
-          <w:szCs w:val="22"/>
-        </w:rPr>
-        <w:t>icovest</w:t>
-      </w:r>
-      <w:proofErr w:type="spellEnd"/>
-      <w:r>
-        <w:rPr>
-          <w:rFonts w:ascii="Arial" w:hAnsi="Arial" w:cs="Arial"/>
-          <w:color w:val="282625"/>
-          <w:sz w:val="22"/>
-          <w:szCs w:val="22"/>
-        </w:rPr>
-        <w:t>=3</w:t>
+      <w:r>
+        <w:rPr>
+          <w:rFonts w:ascii="Arial" w:hAnsi="Arial" w:cs="Arial"/>
+          <w:color w:val="282625"/>
+          <w:sz w:val="22"/>
+          <w:szCs w:val="22"/>
+        </w:rPr>
+        <w:t>icovest=3</w:t>
       </w:r>
       <w:r>
         <w:rPr>
@@ -18088,29 +17615,7 @@
           <w:szCs w:val="22"/>
           <w:shd w:val="clear" w:color="auto" w:fill="FFFFFF"/>
         </w:rPr>
-        <w:t xml:space="preserve"> Taxonomic composition and functional potential differences between halite samples harvested at different dates. (A) Heat map and hierarchical clustering (correlation metric) of a Weighted </w:t>
-      </w:r>
-      <w:proofErr w:type="spellStart"/>
-      <w:r>
-        <w:rPr>
-          <w:rFonts w:ascii="Arial" w:eastAsia="Times New Roman" w:hAnsi="Arial" w:cs="Arial"/>
-          <w:color w:val="282625"/>
-          <w:sz w:val="22"/>
-          <w:szCs w:val="22"/>
-          <w:shd w:val="clear" w:color="auto" w:fill="FFFFFF"/>
-        </w:rPr>
-        <w:t>Unifrac</w:t>
-      </w:r>
-      <w:proofErr w:type="spellEnd"/>
-      <w:r>
-        <w:rPr>
-          <w:rFonts w:ascii="Arial" w:eastAsia="Times New Roman" w:hAnsi="Arial" w:cs="Arial"/>
-          <w:color w:val="282625"/>
-          <w:sz w:val="22"/>
-          <w:szCs w:val="22"/>
-          <w:shd w:val="clear" w:color="auto" w:fill="FFFFFF"/>
-        </w:rPr>
-        <w:t xml:space="preserve"> dissimilarity matrix comparing taxonomic composition based on 16S rDNA sequences clustered into OTUs at 97% identity. (B) Average relative abundance of Archaea sequences in 16S rDNA sequences (significance calculated with </w:t>
+        <w:t xml:space="preserve"> Taxonomic composition and functional potential differences between halite samples harvested at different dates. (A) Heat map and hierarchical clustering (correlation metric) of a Weighted Unifrac dissimilarity matrix comparing taxonomic composition based on 16S rDNA sequences clustered into OTUs at 97% identity. (B) Average relative abundance of Archaea sequences in 16S rDNA sequences (significance calculated with </w:t>
       </w:r>
       <w:r>
         <w:rPr>
@@ -18366,73 +17871,7 @@
           <w:szCs w:val="22"/>
           <w:shd w:val="clear" w:color="auto" w:fill="FFFFFF"/>
         </w:rPr>
-        <w:t xml:space="preserve"> Heat map and hierarchical clustering (correlation metric) of an Unweighted </w:t>
-      </w:r>
-      <w:proofErr w:type="spellStart"/>
-      <w:r>
-        <w:rPr>
-          <w:rFonts w:ascii="Arial" w:eastAsia="Times New Roman" w:hAnsi="Arial" w:cs="Arial"/>
-          <w:color w:val="282625"/>
-          <w:sz w:val="22"/>
-          <w:szCs w:val="22"/>
-          <w:shd w:val="clear" w:color="auto" w:fill="FFFFFF"/>
-        </w:rPr>
-        <w:t>Unifrac</w:t>
-      </w:r>
-      <w:proofErr w:type="spellEnd"/>
-      <w:r>
-        <w:rPr>
-          <w:rFonts w:ascii="Arial" w:eastAsia="Times New Roman" w:hAnsi="Arial" w:cs="Arial"/>
-          <w:color w:val="282625"/>
-          <w:sz w:val="22"/>
-          <w:szCs w:val="22"/>
-          <w:shd w:val="clear" w:color="auto" w:fill="FFFFFF"/>
-        </w:rPr>
-        <w:t xml:space="preserve"> dissimilarity matrix comparing taxonomic composition based on 16S rDNA sequences clustered into OTUs at 97% identity. (B) Hierarchical clustering (Euclidean metric) of standardized MAG abundances using </w:t>
-      </w:r>
-      <w:proofErr w:type="spellStart"/>
-      <w:r>
-        <w:rPr>
-          <w:rFonts w:ascii="Arial" w:eastAsia="Times New Roman" w:hAnsi="Arial" w:cs="Arial"/>
-          <w:color w:val="282625"/>
-          <w:sz w:val="22"/>
-          <w:szCs w:val="22"/>
-          <w:shd w:val="clear" w:color="auto" w:fill="FFFFFF"/>
-        </w:rPr>
-        <w:t>metaWRAP’s</w:t>
-      </w:r>
-      <w:proofErr w:type="spellEnd"/>
-      <w:r>
-        <w:rPr>
-          <w:rFonts w:ascii="Arial" w:eastAsia="Times New Roman" w:hAnsi="Arial" w:cs="Arial"/>
-          <w:color w:val="282625"/>
-          <w:sz w:val="22"/>
-          <w:szCs w:val="22"/>
-          <w:shd w:val="clear" w:color="auto" w:fill="FFFFFF"/>
-        </w:rPr>
-        <w:t xml:space="preserve"> </w:t>
-      </w:r>
-      <w:proofErr w:type="spellStart"/>
-      <w:r>
-        <w:rPr>
-          <w:rFonts w:ascii="Arial" w:eastAsia="Times New Roman" w:hAnsi="Arial" w:cs="Arial"/>
-          <w:color w:val="282625"/>
-          <w:sz w:val="22"/>
-          <w:szCs w:val="22"/>
-          <w:shd w:val="clear" w:color="auto" w:fill="FFFFFF"/>
-        </w:rPr>
-        <w:t>quant_bins</w:t>
-      </w:r>
-      <w:proofErr w:type="spellEnd"/>
-      <w:r>
-        <w:rPr>
-          <w:rFonts w:ascii="Arial" w:eastAsia="Times New Roman" w:hAnsi="Arial" w:cs="Arial"/>
-          <w:color w:val="282625"/>
-          <w:sz w:val="22"/>
-          <w:szCs w:val="22"/>
-          <w:shd w:val="clear" w:color="auto" w:fill="FFFFFF"/>
-        </w:rPr>
-        <w:t xml:space="preserve"> module. (C) PCA of standardized abundances of co-assembly contigs in different samples. (D) Weighted distributions of function Rearrangement Indexes of gene functions </w:t>
+        <w:t xml:space="preserve"> Heat map and hierarchical clustering (correlation metric) of an Unweighted Unifrac dissimilarity matrix comparing taxonomic composition based on 16S rDNA sequences clustered into OTUs at 97% identity. (B) Hierarchical clustering (Euclidean metric) of standardized MAG abundances using metaWRAP’s quant_bins module. (C) PCA of standardized abundances of co-assembly contigs in different samples. (D) Weighted distributions of function Rearrangement Indexes of gene functions </w:t>
       </w:r>
       <w:r>
         <w:rPr>
@@ -19234,7 +18673,6 @@
         </w:rPr>
         <w:t xml:space="preserve"> (</w:t>
       </w:r>
-      <w:proofErr w:type="spellStart"/>
       <w:r>
         <w:rPr>
           <w:rFonts w:ascii="Arial" w:hAnsi="Arial" w:cs="Arial"/>
@@ -19244,7 +18682,6 @@
         </w:rPr>
         <w:t>pI</w:t>
       </w:r>
-      <w:proofErr w:type="spellEnd"/>
       <w:r>
         <w:rPr>
           <w:rFonts w:ascii="Arial" w:hAnsi="Arial" w:cs="Arial"/>
@@ -19253,7 +18690,6 @@
         </w:rPr>
         <w:t xml:space="preserve">) of proteins encoded in individual replicate WMG assemblies of samples harvested at different dates, showing (A) the overall weighted distribution of the protein </w:t>
       </w:r>
-      <w:proofErr w:type="spellStart"/>
       <w:r>
         <w:rPr>
           <w:rFonts w:ascii="Arial" w:hAnsi="Arial" w:cs="Arial"/>
@@ -19263,7 +18699,6 @@
         </w:rPr>
         <w:t>pIs</w:t>
       </w:r>
-      <w:proofErr w:type="spellEnd"/>
       <w:r>
         <w:rPr>
           <w:rFonts w:ascii="Arial" w:hAnsi="Arial" w:cs="Arial"/>
@@ -19272,7 +18707,6 @@
         </w:rPr>
         <w:t xml:space="preserve">, and the weighted average </w:t>
       </w:r>
-      <w:proofErr w:type="spellStart"/>
       <w:r>
         <w:rPr>
           <w:rFonts w:ascii="Arial" w:hAnsi="Arial" w:cs="Arial"/>
@@ -19282,7 +18716,6 @@
         </w:rPr>
         <w:t>pI</w:t>
       </w:r>
-      <w:proofErr w:type="spellEnd"/>
       <w:r>
         <w:rPr>
           <w:rFonts w:ascii="Arial" w:hAnsi="Arial" w:cs="Arial"/>
@@ -19324,7 +18757,6 @@
         </w:rPr>
         <w:t xml:space="preserve">(B) all contigs and (E) only </w:t>
       </w:r>
-      <w:proofErr w:type="spellStart"/>
       <w:r>
         <w:rPr>
           <w:rFonts w:ascii="Arial" w:hAnsi="Arial" w:cs="Arial"/>
@@ -19334,7 +18766,6 @@
         </w:rPr>
         <w:t>Halobacteria</w:t>
       </w:r>
-      <w:proofErr w:type="spellEnd"/>
       <w:r>
         <w:rPr>
           <w:rFonts w:ascii="Arial" w:hAnsi="Arial" w:cs="Arial"/>
@@ -19343,7 +18774,6 @@
         </w:rPr>
         <w:t xml:space="preserve"> contigs. (D) </w:t>
       </w:r>
-      <w:proofErr w:type="spellStart"/>
       <w:r>
         <w:rPr>
           <w:rFonts w:ascii="Arial" w:hAnsi="Arial" w:cs="Arial"/>
@@ -19353,7 +18783,6 @@
         </w:rPr>
         <w:t>pI</w:t>
       </w:r>
-      <w:proofErr w:type="spellEnd"/>
       <w:r>
         <w:rPr>
           <w:rFonts w:ascii="Arial" w:hAnsi="Arial" w:cs="Arial"/>
@@ -19368,129 +18797,73 @@
           <w:sz w:val="22"/>
           <w:szCs w:val="22"/>
         </w:rPr>
-        <w:t xml:space="preserve">of proteins encoded on </w:t>
-      </w:r>
-      <w:proofErr w:type="spellStart"/>
-      <w:r>
-        <w:rPr>
-          <w:rFonts w:ascii="Arial" w:hAnsi="Arial" w:cs="Arial"/>
-          <w:sz w:val="22"/>
-          <w:szCs w:val="22"/>
-        </w:rPr>
-        <w:t>Bacteroidetes</w:t>
-      </w:r>
-      <w:proofErr w:type="spellEnd"/>
-      <w:r>
-        <w:rPr>
-          <w:rFonts w:ascii="Arial" w:hAnsi="Arial" w:cs="Arial"/>
-          <w:sz w:val="22"/>
-          <w:szCs w:val="22"/>
-        </w:rPr>
-        <w:t xml:space="preserve"> and </w:t>
-      </w:r>
-      <w:proofErr w:type="spellStart"/>
-      <w:r>
-        <w:rPr>
-          <w:rFonts w:ascii="Arial" w:hAnsi="Arial" w:cs="Arial"/>
+        <w:t>of proteins encoded on Bacteroidetes and Halobacteria contigs</w:t>
+      </w:r>
+      <w:r>
+        <w:rPr>
+          <w:rFonts w:ascii="Arial" w:hAnsi="Arial" w:cs="Arial"/>
+          <w:sz w:val="22"/>
+          <w:szCs w:val="22"/>
+        </w:rPr>
+        <w:t>.</w:t>
+      </w:r>
+      <w:r>
+        <w:rPr>
+          <w:rFonts w:ascii="Arial" w:hAnsi="Arial" w:cs="Arial"/>
+          <w:sz w:val="22"/>
+          <w:szCs w:val="22"/>
+        </w:rPr>
+        <w:t xml:space="preserve"> Average </w:t>
+      </w:r>
+      <w:r>
+        <w:rPr>
+          <w:rFonts w:ascii="Arial" w:hAnsi="Arial" w:cs="Arial"/>
+          <w:sz w:val="22"/>
+          <w:szCs w:val="22"/>
+        </w:rPr>
+        <w:t>potassium uptake</w:t>
+      </w:r>
+      <w:r>
+        <w:rPr>
+          <w:rFonts w:ascii="Arial" w:hAnsi="Arial" w:cs="Arial"/>
+          <w:sz w:val="22"/>
+          <w:szCs w:val="22"/>
+        </w:rPr>
+        <w:t xml:space="preserve"> </w:t>
+      </w:r>
+      <w:r>
+        <w:rPr>
+          <w:rFonts w:ascii="Arial" w:hAnsi="Arial" w:cs="Arial"/>
+          <w:sz w:val="22"/>
+          <w:szCs w:val="22"/>
+        </w:rPr>
+        <w:t xml:space="preserve">potential </w:t>
+      </w:r>
+      <w:r>
+        <w:rPr>
+          <w:rFonts w:ascii="Arial" w:hAnsi="Arial" w:cs="Arial"/>
+          <w:sz w:val="22"/>
+          <w:szCs w:val="22"/>
+        </w:rPr>
+        <w:t>across time point samples</w:t>
+      </w:r>
+      <w:r>
+        <w:rPr>
+          <w:rFonts w:ascii="Arial" w:hAnsi="Arial" w:cs="Arial"/>
+          <w:sz w:val="22"/>
+          <w:szCs w:val="22"/>
+        </w:rPr>
+        <w:t xml:space="preserve">, inferred from Trk gene abundance and quantified in (C) all contigs and (F) only </w:t>
+      </w:r>
+      <w:r>
+        <w:rPr>
+          <w:rFonts w:ascii="Arial" w:hAnsi="Arial" w:cs="Arial"/>
+          <w:i/>
           <w:sz w:val="22"/>
           <w:szCs w:val="22"/>
         </w:rPr>
         <w:t>Halobacteria</w:t>
       </w:r>
-      <w:proofErr w:type="spellEnd"/>
-      <w:r>
-        <w:rPr>
-          <w:rFonts w:ascii="Arial" w:hAnsi="Arial" w:cs="Arial"/>
-          <w:sz w:val="22"/>
-          <w:szCs w:val="22"/>
-        </w:rPr>
-        <w:t xml:space="preserve"> contigs</w:t>
-      </w:r>
-      <w:r>
-        <w:rPr>
-          <w:rFonts w:ascii="Arial" w:hAnsi="Arial" w:cs="Arial"/>
-          <w:sz w:val="22"/>
-          <w:szCs w:val="22"/>
-        </w:rPr>
-        <w:t>.</w:t>
-      </w:r>
-      <w:r>
-        <w:rPr>
-          <w:rFonts w:ascii="Arial" w:hAnsi="Arial" w:cs="Arial"/>
-          <w:sz w:val="22"/>
-          <w:szCs w:val="22"/>
-        </w:rPr>
-        <w:t xml:space="preserve"> Average </w:t>
-      </w:r>
-      <w:r>
-        <w:rPr>
-          <w:rFonts w:ascii="Arial" w:hAnsi="Arial" w:cs="Arial"/>
-          <w:sz w:val="22"/>
-          <w:szCs w:val="22"/>
-        </w:rPr>
-        <w:t>potassium uptake</w:t>
-      </w:r>
-      <w:r>
-        <w:rPr>
-          <w:rFonts w:ascii="Arial" w:hAnsi="Arial" w:cs="Arial"/>
-          <w:sz w:val="22"/>
-          <w:szCs w:val="22"/>
-        </w:rPr>
-        <w:t xml:space="preserve"> </w:t>
-      </w:r>
-      <w:r>
-        <w:rPr>
-          <w:rFonts w:ascii="Arial" w:hAnsi="Arial" w:cs="Arial"/>
-          <w:sz w:val="22"/>
-          <w:szCs w:val="22"/>
-        </w:rPr>
-        <w:t xml:space="preserve">potential </w:t>
-      </w:r>
-      <w:r>
-        <w:rPr>
-          <w:rFonts w:ascii="Arial" w:hAnsi="Arial" w:cs="Arial"/>
-          <w:sz w:val="22"/>
-          <w:szCs w:val="22"/>
-        </w:rPr>
-        <w:t>across time point samples</w:t>
-      </w:r>
-      <w:r>
-        <w:rPr>
-          <w:rFonts w:ascii="Arial" w:hAnsi="Arial" w:cs="Arial"/>
-          <w:sz w:val="22"/>
-          <w:szCs w:val="22"/>
-        </w:rPr>
-        <w:t xml:space="preserve">, inferred from </w:t>
-      </w:r>
-      <w:proofErr w:type="spellStart"/>
-      <w:r>
-        <w:rPr>
-          <w:rFonts w:ascii="Arial" w:hAnsi="Arial" w:cs="Arial"/>
-          <w:sz w:val="22"/>
-          <w:szCs w:val="22"/>
-        </w:rPr>
-        <w:t>Trk</w:t>
-      </w:r>
-      <w:proofErr w:type="spellEnd"/>
-      <w:r>
-        <w:rPr>
-          <w:rFonts w:ascii="Arial" w:hAnsi="Arial" w:cs="Arial"/>
-          <w:sz w:val="22"/>
-          <w:szCs w:val="22"/>
-        </w:rPr>
-        <w:t xml:space="preserve"> gene abundance and quantified in (C) all contigs and (F) only </w:t>
-      </w:r>
-      <w:proofErr w:type="spellStart"/>
-      <w:r>
-        <w:rPr>
-          <w:rFonts w:ascii="Arial" w:hAnsi="Arial" w:cs="Arial"/>
-          <w:i/>
-          <w:sz w:val="22"/>
-          <w:szCs w:val="22"/>
-        </w:rPr>
-        <w:t>Halobacteria</w:t>
-      </w:r>
-      <w:proofErr w:type="spellEnd"/>
       <w:r>
         <w:rPr>
           <w:rFonts w:ascii="Arial" w:hAnsi="Arial" w:cs="Arial"/>
@@ -19702,7 +19075,6 @@
         </w:rPr>
         <w:t xml:space="preserve"> </w:t>
       </w:r>
-      <w:proofErr w:type="spellStart"/>
       <w:r>
         <w:rPr>
           <w:rFonts w:ascii="Arial" w:eastAsia="Times New Roman" w:hAnsi="Arial" w:cs="Arial"/>
@@ -19711,40 +19083,7 @@
           <w:szCs w:val="22"/>
           <w:shd w:val="clear" w:color="auto" w:fill="FFFFFF"/>
         </w:rPr>
-        <w:t>metaWRAP’s</w:t>
-      </w:r>
-      <w:proofErr w:type="spellEnd"/>
-      <w:r>
-        <w:rPr>
-          <w:rFonts w:ascii="Arial" w:eastAsia="Times New Roman" w:hAnsi="Arial" w:cs="Arial"/>
-          <w:color w:val="282625"/>
-          <w:sz w:val="22"/>
-          <w:szCs w:val="22"/>
-          <w:shd w:val="clear" w:color="auto" w:fill="FFFFFF"/>
-        </w:rPr>
-        <w:t xml:space="preserve"> </w:t>
-      </w:r>
-      <w:proofErr w:type="spellStart"/>
-      <w:r>
-        <w:rPr>
-          <w:rFonts w:ascii="Arial" w:eastAsia="Times New Roman" w:hAnsi="Arial" w:cs="Arial"/>
-          <w:color w:val="282625"/>
-          <w:sz w:val="22"/>
-          <w:szCs w:val="22"/>
-          <w:shd w:val="clear" w:color="auto" w:fill="FFFFFF"/>
-        </w:rPr>
-        <w:t>quant_bins</w:t>
-      </w:r>
-      <w:proofErr w:type="spellEnd"/>
-      <w:r>
-        <w:rPr>
-          <w:rFonts w:ascii="Arial" w:eastAsia="Times New Roman" w:hAnsi="Arial" w:cs="Arial"/>
-          <w:color w:val="282625"/>
-          <w:sz w:val="22"/>
-          <w:szCs w:val="22"/>
-          <w:shd w:val="clear" w:color="auto" w:fill="FFFFFF"/>
-        </w:rPr>
-        <w:t xml:space="preserve"> module, showing the emergence of two new Cyanobacteria MAGs after the rain.</w:t>
+        <w:t>metaWRAP’s quant_bins module, showing the emergence of two new Cyanobacteria MAGs after the rain.</w:t>
       </w:r>
     </w:p>
     <w:p>
@@ -20880,7 +20219,7 @@
         </w:rPr>
         <w:t xml:space="preserve">2005, </w:t>
       </w:r>
-      <w:hyperlink r:id="rId6" w:history="1">
+      <w:hyperlink r:id="rId8" w:history="1">
         <w:r>
           <w:rPr>
             <w:rStyle w:val="Hyperlink"/>
@@ -21247,7 +20586,7 @@
         </w:rPr>
         <w:t>[</w:t>
       </w:r>
-      <w:hyperlink r:id="rId7" w:history="1">
+      <w:hyperlink r:id="rId9" w:history="1">
         <w:r>
           <w:rPr>
             <w:rStyle w:val="Hyperlink"/>
@@ -21798,7 +21137,7 @@
         </w:rPr>
         <w:t xml:space="preserve">, 10.5281/zenodo.883859, 0.8.1 edn: GitHub; 2017: </w:t>
       </w:r>
-      <w:hyperlink r:id="rId8" w:history="1">
+      <w:hyperlink r:id="rId10" w:history="1">
         <w:r>
           <w:rPr>
             <w:rStyle w:val="Hyperlink"/>
@@ -22402,6 +21741,123 @@
     </w:sectPr>
   </w:body>
 </w:document>
+</file>
+
+<file path=word/comments.xml><?xml version="1.0" encoding="utf-8"?>
+<w:comments xmlns:wpc="http://schemas.microsoft.com/office/word/2010/wordprocessingCanvas" xmlns:mo="http://schemas.microsoft.com/office/mac/office/2008/main" xmlns:mc="http://schemas.openxmlformats.org/markup-compatibility/2006" xmlns:mv="urn:schemas-microsoft-com:mac:vml" xmlns:o="urn:schemas-microsoft-com:office:office" xmlns:r="http://schemas.openxmlformats.org/officeDocument/2006/relationships" xmlns:m="http://schemas.openxmlformats.org/officeDocument/2006/math" xmlns:v="urn:schemas-microsoft-com:vml" xmlns:wp14="http://schemas.microsoft.com/office/word/2010/wordprocessingDrawing" xmlns:wp="http://schemas.openxmlformats.org/drawingml/2006/wordprocessingDrawing" xmlns:w10="urn:schemas-microsoft-com:office:word" xmlns:w="http://schemas.openxmlformats.org/wordprocessingml/2006/main" xmlns:w14="http://schemas.microsoft.com/office/word/2010/wordml" xmlns:w15="http://schemas.microsoft.com/office/word/2012/wordml" xmlns:wpg="http://schemas.microsoft.com/office/word/2010/wordprocessingGroup" xmlns:wpi="http://schemas.microsoft.com/office/word/2010/wordprocessingInk" xmlns:wne="http://schemas.microsoft.com/office/word/2006/wordml" xmlns:wps="http://schemas.microsoft.com/office/word/2010/wordprocessingShape" mc:Ignorable="w14 w15 wp14">
+  <w:comment w:id="1" w:author="Microsoft Office User" w:date="2018-08-05T11:04:00Z" w:initials="Office">
+    <w:p>
+      <w:pPr>
+        <w:pStyle w:val="CommentText"/>
+      </w:pPr>
+      <w:r>
+        <w:rPr>
+          <w:rStyle w:val="CommentReference"/>
+        </w:rPr>
+        <w:annotationRef/>
+      </w:r>
+      <w:r>
+        <w:t>The discussion should place your work in context. While there is a great improvement from the last version, there are still whole paragraphs without references, or just reference pertaining to the halite community. You need to elaborate and explain even more – see below.</w:t>
+      </w:r>
+    </w:p>
+  </w:comment>
+  <w:comment w:id="2" w:author="Microsoft Office User" w:date="2018-08-05T11:06:00Z" w:initials="Office">
+    <w:p>
+      <w:pPr>
+        <w:pStyle w:val="CommentText"/>
+      </w:pPr>
+      <w:r>
+        <w:rPr>
+          <w:rStyle w:val="CommentReference"/>
+        </w:rPr>
+        <w:annotationRef/>
+      </w:r>
+      <w:r>
+        <w:t>Are there studies that have also shown that? That desert communities are particularly sensitive to climate change, or that discuss it?</w:t>
+      </w:r>
+    </w:p>
+  </w:comment>
+  <w:comment w:id="3" w:author="Microsoft Office User" w:date="2018-08-05T11:16:00Z" w:initials="Office">
+    <w:p>
+      <w:pPr>
+        <w:pStyle w:val="CommentText"/>
+      </w:pPr>
+      <w:r>
+        <w:rPr>
+          <w:rStyle w:val="CommentReference"/>
+        </w:rPr>
+        <w:annotationRef/>
+      </w:r>
+      <w:r>
+        <w:t>can you elaborate on this idea of microbial seed banks? Banfield is certainly not the first one to come up with this idea and there are other references you can use to discuss seed banks in the microbial context.</w:t>
+      </w:r>
+    </w:p>
+  </w:comment>
+  <w:comment w:id="4" w:author="Microsoft Office User" w:date="2018-08-05T10:59:00Z" w:initials="Office">
+    <w:p>
+      <w:pPr>
+        <w:pStyle w:val="CommentText"/>
+      </w:pPr>
+      <w:r>
+        <w:rPr>
+          <w:rStyle w:val="CommentReference"/>
+        </w:rPr>
+        <w:annotationRef/>
+      </w:r>
+      <w:r>
+        <w:t>you need to elaborate on this and place your work in context. Do you finding agree, disagree with previous findings? Does it advance knowledge by showing, for example, that this process also occurs in extreme environments?</w:t>
+      </w:r>
+    </w:p>
+    <w:p>
+      <w:pPr>
+        <w:pStyle w:val="CommentText"/>
+      </w:pPr>
+    </w:p>
+  </w:comment>
+  <w:comment w:id="5" w:author="Microsoft Office User" w:date="2018-08-05T11:01:00Z" w:initials="Office">
+    <w:p>
+      <w:pPr>
+        <w:pStyle w:val="CommentText"/>
+      </w:pPr>
+      <w:r>
+        <w:rPr>
+          <w:rStyle w:val="CommentReference"/>
+        </w:rPr>
+        <w:annotationRef/>
+      </w:r>
+      <w:r>
+        <w:t>Are there examples where others have also shown that with microorganisms or even plants. Louca has good examples from both fields</w:t>
+      </w:r>
+    </w:p>
+  </w:comment>
+  <w:comment w:id="6" w:author="Microsoft Office User" w:date="2018-08-05T11:18:00Z" w:initials="Office">
+    <w:p>
+      <w:pPr>
+        <w:pStyle w:val="CommentText"/>
+      </w:pPr>
+      <w:r>
+        <w:rPr>
+          <w:rStyle w:val="CommentReference"/>
+        </w:rPr>
+        <w:annotationRef/>
+      </w:r>
+      <w:r>
+        <w:t>Can you relate that to studies from the literature? Others found the same, the opposite – in any system?</w:t>
+      </w:r>
+    </w:p>
+  </w:comment>
+</w:comments>
+</file>
+
+<file path=word/commentsExtended.xml><?xml version="1.0" encoding="utf-8"?>
+<w15:commentsEx xmlns:wpc="http://schemas.microsoft.com/office/word/2010/wordprocessingCanvas" xmlns:mo="http://schemas.microsoft.com/office/mac/office/2008/main" xmlns:mc="http://schemas.openxmlformats.org/markup-compatibility/2006" xmlns:mv="urn:schemas-microsoft-com:mac:vml" xmlns:o="urn:schemas-microsoft-com:office:office" xmlns:r="http://schemas.openxmlformats.org/officeDocument/2006/relationships" xmlns:m="http://schemas.openxmlformats.org/officeDocument/2006/math" xmlns:v="urn:schemas-microsoft-com:vml" xmlns:wp14="http://schemas.microsoft.com/office/word/2010/wordprocessingDrawing" xmlns:wp="http://schemas.openxmlformats.org/drawingml/2006/wordprocessingDrawing" xmlns:w10="urn:schemas-microsoft-com:office:word" xmlns:w="http://schemas.openxmlformats.org/wordprocessingml/2006/main" xmlns:w14="http://schemas.microsoft.com/office/word/2010/wordml" xmlns:w15="http://schemas.microsoft.com/office/word/2012/wordml" xmlns:wpg="http://schemas.microsoft.com/office/word/2010/wordprocessingGroup" xmlns:wpi="http://schemas.microsoft.com/office/word/2010/wordprocessingInk" xmlns:wne="http://schemas.microsoft.com/office/word/2006/wordml" xmlns:wps="http://schemas.microsoft.com/office/word/2010/wordprocessingShape" mc:Ignorable="w14 w15 wp14">
+  <w15:commentEx w15:paraId="3FFBFAB9" w15:done="0"/>
+  <w15:commentEx w15:paraId="14A252BA" w15:done="0"/>
+  <w15:commentEx w15:paraId="1E53F837" w15:done="0"/>
+  <w15:commentEx w15:paraId="36D8A0E6" w15:done="0"/>
+  <w15:commentEx w15:paraId="298774DE" w15:done="0"/>
+  <w15:commentEx w15:paraId="7913CE6F" w15:done="0"/>
+</w15:commentsEx>
 </file>
 
 <file path=word/commentsIds.xml><?xml version="1.0" encoding="utf-8"?>
@@ -23817,6 +23273,14 @@
     <w:abstractNumId w:val="10"/>
   </w:num>
 </w:numbering>
+</file>
+
+<file path=word/people.xml><?xml version="1.0" encoding="utf-8"?>
+<w15:people xmlns:wpc="http://schemas.microsoft.com/office/word/2010/wordprocessingCanvas" xmlns:mo="http://schemas.microsoft.com/office/mac/office/2008/main" xmlns:mc="http://schemas.openxmlformats.org/markup-compatibility/2006" xmlns:mv="urn:schemas-microsoft-com:mac:vml" xmlns:o="urn:schemas-microsoft-com:office:office" xmlns:r="http://schemas.openxmlformats.org/officeDocument/2006/relationships" xmlns:m="http://schemas.openxmlformats.org/officeDocument/2006/math" xmlns:v="urn:schemas-microsoft-com:vml" xmlns:wp14="http://schemas.microsoft.com/office/word/2010/wordprocessingDrawing" xmlns:wp="http://schemas.openxmlformats.org/drawingml/2006/wordprocessingDrawing" xmlns:w10="urn:schemas-microsoft-com:office:word" xmlns:w="http://schemas.openxmlformats.org/wordprocessingml/2006/main" xmlns:w14="http://schemas.microsoft.com/office/word/2010/wordml" xmlns:w15="http://schemas.microsoft.com/office/word/2012/wordml" xmlns:wpg="http://schemas.microsoft.com/office/word/2010/wordprocessingGroup" xmlns:wpi="http://schemas.microsoft.com/office/word/2010/wordprocessingInk" xmlns:wne="http://schemas.microsoft.com/office/word/2006/wordml" xmlns:wps="http://schemas.microsoft.com/office/word/2010/wordprocessingShape" mc:Ignorable="w14 w15 wp14">
+  <w15:person w15:author="Microsoft Office User">
+    <w15:presenceInfo w15:providerId="None" w15:userId="Microsoft Office User"/>
+  </w15:person>
+</w15:people>
 </file>
 
 <file path=word/styles.xml><?xml version="1.0" encoding="utf-8"?>
@@ -24663,7 +24127,7 @@
 </file>
 
 <file path=customXml/itemProps1.xml><?xml version="1.0" encoding="utf-8"?>
-<ds:datastoreItem xmlns:ds="http://schemas.openxmlformats.org/officeDocument/2006/customXml" ds:itemID="{027CEA5B-FBAB-D344-B903-704EE32A7D7B}">
+<ds:datastoreItem xmlns:ds="http://schemas.openxmlformats.org/officeDocument/2006/customXml" ds:itemID="{411CA72E-43C0-2D40-B90C-ED1CF0F907BF}">
   <ds:schemaRefs>
     <ds:schemaRef ds:uri="http://schemas.openxmlformats.org/officeDocument/2006/bibliography"/>
   </ds:schemaRefs>

</xml_diff>